<commit_message>
fix more error in document
</commit_message>
<xml_diff>
--- a/res/document/Piano Tuning Method.docx
+++ b/res/document/Piano Tuning Method.docx
@@ -67,19 +67,11 @@
           <w:i/>
         </w:rPr>
       </w:pPr>
-      <w:proofErr w:type="spellStart"/>
       <w:r>
         <w:rPr>
           <w:i/>
         </w:rPr>
-        <w:t>Zuheng</w:t>
-      </w:r>
-      <w:proofErr w:type="spellEnd"/>
-      <w:r>
-        <w:rPr>
-          <w:i/>
-        </w:rPr>
-        <w:t xml:space="preserve"> Kang</w:t>
+        <w:t>Zuheng Kang</w:t>
       </w:r>
     </w:p>
     <w:bookmarkStart w:id="1" w:name="_Toc515997164" w:displacedByCustomXml="next"/>
@@ -2971,7 +2963,10 @@
         <w:t xml:space="preserve">that </w:t>
       </w:r>
       <w:r>
-        <w:t>make the piano hard to tune, and tuning process will be a task to highly reduce the audible cacophonous. There are several factors we need to consider</w:t>
+        <w:t xml:space="preserve">make the piano hard to tune. The </w:t>
+      </w:r>
+      <w:r>
+        <w:t>tuning process will be a task to highly reduce the audible cacophonous. There are several factors we need to consider</w:t>
       </w:r>
       <w:r>
         <w:t>, which the rule of harmony is</w:t>
@@ -2992,7 +2987,26 @@
         <w:t>The cacophonous created by its base frequency and audible harmonics</w:t>
       </w:r>
       <w:r>
-        <w:t>; a good tuning will largely reduce the inharmonic for harmonies (the frequency domain will greatly coincide)</w:t>
+        <w:t xml:space="preserve">; a good tuning will largely reduce the inharmonic </w:t>
+      </w:r>
+      <w:r>
+        <w:t>effects for harmonies (the frequency domain should</w:t>
+      </w:r>
+      <w:r>
+        <w:t xml:space="preserve"> </w:t>
+      </w:r>
+      <w:r>
+        <w:t xml:space="preserve">be simple, which </w:t>
+      </w:r>
+      <w:r>
+        <w:rPr>
+          <w:rFonts w:hint="eastAsia"/>
+          <w:lang w:eastAsia="zh-CN"/>
+        </w:rPr>
+        <w:t>the frequency peaks should merged or coincide</w:t>
+      </w:r>
+      <w:r>
+        <w:t>)</w:t>
       </w:r>
       <w:r>
         <w:t>.</w:t>
@@ -3019,7 +3033,13 @@
         <w:t xml:space="preserve">; </w:t>
       </w:r>
       <w:r>
-        <w:t>the odd pitch tuning will result in the weird sound when playing music scales</w:t>
+        <w:t xml:space="preserve">the odd pitch tuning will result in the weird </w:t>
+      </w:r>
+      <w:r>
+        <w:t>effect</w:t>
+      </w:r>
+      <w:r>
+        <w:t xml:space="preserve"> when playing music scales</w:t>
       </w:r>
       <w:r>
         <w:t>.</w:t>
@@ -3038,13 +3058,8 @@
           <w:numId w:val="4"/>
         </w:numPr>
       </w:pPr>
-      <w:proofErr w:type="spellStart"/>
-      <w:r>
-        <w:t>Tunelab</w:t>
-      </w:r>
-      <w:proofErr w:type="spellEnd"/>
-      <w:r>
-        <w:t xml:space="preserve"> (closed source; has trial version)</w:t>
+      <w:r>
+        <w:t>Tunelab (closed source; has trial version)</w:t>
       </w:r>
     </w:p>
     <w:p>
@@ -3055,21 +3070,8 @@
           <w:numId w:val="4"/>
         </w:numPr>
       </w:pPr>
-      <w:proofErr w:type="spellStart"/>
-      <w:r>
-        <w:t>Reyburn</w:t>
-      </w:r>
-      <w:proofErr w:type="spellEnd"/>
-      <w:r>
-        <w:t xml:space="preserve"> </w:t>
-      </w:r>
-      <w:proofErr w:type="spellStart"/>
-      <w:r>
-        <w:t>CyberTuner</w:t>
-      </w:r>
-      <w:proofErr w:type="spellEnd"/>
-      <w:r>
-        <w:t xml:space="preserve"> (closed source; no trial version)</w:t>
+      <w:r>
+        <w:t>Reyburn CyberTuner (closed source; no trial version)</w:t>
       </w:r>
     </w:p>
     <w:p>
@@ -3278,10 +3280,19 @@
         <w:t xml:space="preserve">In my work, </w:t>
       </w:r>
       <w:r>
-        <w:t xml:space="preserve">I will talk about several piano tuning </w:t>
+        <w:t xml:space="preserve">I will talk about </w:t>
+      </w:r>
+      <w:r>
+        <w:t>two</w:t>
+      </w:r>
+      <w:r>
+        <w:t xml:space="preserve"> piano tuning </w:t>
       </w:r>
       <w:r>
         <w:t>methods</w:t>
+      </w:r>
+      <w:r>
+        <w:t>, and one audio processing method</w:t>
       </w:r>
       <w:r>
         <w:t xml:space="preserve">. </w:t>
@@ -3332,12 +3343,12 @@
         </w:rPr>
       </w:pPr>
       <w:r>
+        <w:lastRenderedPageBreak/>
         <w:t>The tuning for audio and a pure sound tuner is introduced.</w:t>
       </w:r>
     </w:p>
     <w:p>
       <w:r>
-        <w:lastRenderedPageBreak/>
         <w:t xml:space="preserve">In this article, the first part is to introduce the </w:t>
       </w:r>
       <w:r>
@@ -3525,13 +3536,8 @@
         <w:t xml:space="preserve"> key is labeled as 0 for easier calculation</w:t>
       </w:r>
       <w:r>
-        <w:t xml:space="preserve">, which is defined </w:t>
-      </w:r>
-      <w:proofErr w:type="gramStart"/>
-      <w:r>
-        <w:t xml:space="preserve">as </w:t>
-      </w:r>
-      <w:proofErr w:type="gramEnd"/>
+        <w:t xml:space="preserve">, which is defined as </w:t>
+      </w:r>
       <w:r>
         <w:rPr>
           <w:position w:val="-6"/>
@@ -3559,7 +3565,7 @@
           <v:shape id="_x0000_i1025" type="#_x0000_t75" style="width:9.6pt;height:13.8pt" o:ole="">
             <v:imagedata r:id="rId8" o:title=""/>
           </v:shape>
-          <o:OLEObject Type="Embed" ProgID="Equation.DSMT4" ShapeID="_x0000_i1025" DrawAspect="Content" ObjectID="_1590945569" r:id="rId9"/>
+          <o:OLEObject Type="Embed" ProgID="Equation.DSMT4" ShapeID="_x0000_i1025" DrawAspect="Content" ObjectID="_1590946606" r:id="rId9"/>
         </w:object>
       </w:r>
       <w:r>
@@ -3602,7 +3608,7 @@
           <v:shape id="_x0000_i1026" type="#_x0000_t75" style="width:116.4pt;height:20.4pt" o:ole="">
             <v:imagedata r:id="rId10" o:title=""/>
           </v:shape>
-          <o:OLEObject Type="Embed" ProgID="Equation.DSMT4" ShapeID="_x0000_i1026" DrawAspect="Content" ObjectID="_1590945570" r:id="rId11"/>
+          <o:OLEObject Type="Embed" ProgID="Equation.DSMT4" ShapeID="_x0000_i1026" DrawAspect="Content" ObjectID="_1590946607" r:id="rId11"/>
         </w:object>
       </w:r>
       <w:r>
@@ -3689,7 +3695,7 @@
           <v:shape id="_x0000_i1027" type="#_x0000_t75" style="width:81pt;height:30pt" o:ole="">
             <v:imagedata r:id="rId12" o:title=""/>
           </v:shape>
-          <o:OLEObject Type="Embed" ProgID="Equation.DSMT4" ShapeID="_x0000_i1027" DrawAspect="Content" ObjectID="_1590945571" r:id="rId13"/>
+          <o:OLEObject Type="Embed" ProgID="Equation.DSMT4" ShapeID="_x0000_i1027" DrawAspect="Content" ObjectID="_1590946608" r:id="rId13"/>
         </w:object>
       </w:r>
       <w:r>
@@ -3720,7 +3726,10 @@
         <w:fldChar w:fldCharType="begin"/>
       </w:r>
       <w:r>
-        <w:instrText xml:space="preserve"> SEQ MTSec \c \* Arabic \* MERGEFORMAT </w:instrText>
+        <w:instrText xml:space="preserve"> SEQ MT</w:instrText>
+      </w:r>
+      <w:r>
+        <w:instrText xml:space="preserve">Sec \c \* Arabic \* MERGEFORMAT </w:instrText>
       </w:r>
       <w:r>
         <w:fldChar w:fldCharType="separate"/>
@@ -3791,7 +3800,7 @@
           <v:shape id="_x0000_i1028" type="#_x0000_t75" style="width:100.8pt;height:30pt" o:ole="">
             <v:imagedata r:id="rId14" o:title=""/>
           </v:shape>
-          <o:OLEObject Type="Embed" ProgID="Equation.DSMT4" ShapeID="_x0000_i1028" DrawAspect="Content" ObjectID="_1590945572" r:id="rId15"/>
+          <o:OLEObject Type="Embed" ProgID="Equation.DSMT4" ShapeID="_x0000_i1028" DrawAspect="Content" ObjectID="_1590946609" r:id="rId15"/>
         </w:object>
       </w:r>
       <w:r>
@@ -3863,13 +3872,8 @@
         <w:t xml:space="preserve">This function returns the </w:t>
       </w:r>
       <w:r>
-        <w:t>frequency that added the pitch (cents</w:t>
-      </w:r>
-      <w:proofErr w:type="gramStart"/>
-      <w:r>
-        <w:t xml:space="preserve">) </w:t>
-      </w:r>
-      <w:proofErr w:type="gramEnd"/>
+        <w:t xml:space="preserve">frequency that added the pitch (cents) </w:t>
+      </w:r>
       <w:r>
         <w:rPr>
           <w:position w:val="-6"/>
@@ -3878,7 +3882,7 @@
           <v:shape id="_x0000_i1029" type="#_x0000_t75" style="width:8.4pt;height:10.8pt" o:ole="">
             <v:imagedata r:id="rId16" o:title=""/>
           </v:shape>
-          <o:OLEObject Type="Embed" ProgID="Equation.DSMT4" ShapeID="_x0000_i1029" DrawAspect="Content" ObjectID="_1590945573" r:id="rId17"/>
+          <o:OLEObject Type="Embed" ProgID="Equation.DSMT4" ShapeID="_x0000_i1029" DrawAspect="Content" ObjectID="_1590946610" r:id="rId17"/>
         </w:object>
       </w:r>
       <w:r>
@@ -3897,7 +3901,7 @@
           <v:shape id="_x0000_i1030" type="#_x0000_t75" style="width:9.6pt;height:13.8pt" o:ole="">
             <v:imagedata r:id="rId18" o:title=""/>
           </v:shape>
-          <o:OLEObject Type="Embed" ProgID="Equation.DSMT4" ShapeID="_x0000_i1030" DrawAspect="Content" ObjectID="_1590945574" r:id="rId19"/>
+          <o:OLEObject Type="Embed" ProgID="Equation.DSMT4" ShapeID="_x0000_i1030" DrawAspect="Content" ObjectID="_1590946611" r:id="rId19"/>
         </w:object>
       </w:r>
       <w:r>
@@ -3919,7 +3923,7 @@
           <v:shape id="_x0000_i1031" type="#_x0000_t75" style="width:83.4pt;height:30.6pt" o:ole="">
             <v:imagedata r:id="rId20" o:title=""/>
           </v:shape>
-          <o:OLEObject Type="Embed" ProgID="Equation.DSMT4" ShapeID="_x0000_i1031" DrawAspect="Content" ObjectID="_1590945575" r:id="rId21"/>
+          <o:OLEObject Type="Embed" ProgID="Equation.DSMT4" ShapeID="_x0000_i1031" DrawAspect="Content" ObjectID="_1590946612" r:id="rId21"/>
         </w:object>
       </w:r>
       <w:r>
@@ -3998,7 +4002,7 @@
           <v:shape id="_x0000_i1032" type="#_x0000_t75" style="width:23.4pt;height:22.2pt" o:ole="">
             <v:imagedata r:id="rId22" o:title=""/>
           </v:shape>
-          <o:OLEObject Type="Embed" ProgID="Equation.DSMT4" ShapeID="_x0000_i1032" DrawAspect="Content" ObjectID="_1590945576" r:id="rId23"/>
+          <o:OLEObject Type="Embed" ProgID="Equation.DSMT4" ShapeID="_x0000_i1032" DrawAspect="Content" ObjectID="_1590946613" r:id="rId23"/>
         </w:object>
       </w:r>
       <w:r>
@@ -4008,25 +4012,17 @@
         <w:t>the international standard pitch for “A4”</w:t>
       </w:r>
       <w:r>
-        <w:t xml:space="preserve">, usually defined as </w:t>
-      </w:r>
-      <w:proofErr w:type="gramStart"/>
-      <w:r>
-        <w:t>440Hz</w:t>
+        <w:t>, usually defined as 440Hz</w:t>
+      </w:r>
+      <w:r>
+        <w:t>. Other tuning standard will replace this number</w:t>
+      </w:r>
+      <w:r>
+        <w:t>, 48 is the key number for “A4”</w:t>
       </w:r>
       <w:r>
         <w:t>.</w:t>
       </w:r>
-      <w:proofErr w:type="gramEnd"/>
-      <w:r>
-        <w:t xml:space="preserve"> Other tuning standard will replace this number</w:t>
-      </w:r>
-      <w:r>
-        <w:t>, 48 is the key number for “A4”</w:t>
-      </w:r>
-      <w:r>
-        <w:t>.</w:t>
-      </w:r>
     </w:p>
     <w:p>
       <w:pPr>
@@ -4034,25 +4030,26 @@
       </w:pPr>
       <w:bookmarkStart w:id="11" w:name="_Toc517202405"/>
       <w:r>
+        <w:lastRenderedPageBreak/>
         <w:t>Tuning Methodology</w:t>
       </w:r>
       <w:bookmarkEnd w:id="11"/>
     </w:p>
     <w:p>
       <w:r>
-        <w:t>Since the minor tuning for each string will no</w:t>
-      </w:r>
-      <w:r>
-        <w:t xml:space="preserve">t affect its stiffness, from </w:t>
-      </w:r>
-      <w:proofErr w:type="gramStart"/>
-      <w:r>
-        <w:t>Equation</w:t>
+        <w:t xml:space="preserve">Since the minor tuning for each string will </w:t>
+      </w:r>
+      <w:r>
+        <w:t>rarely</w:t>
+      </w:r>
+      <w:bookmarkStart w:id="12" w:name="_GoBack"/>
+      <w:bookmarkEnd w:id="12"/>
+      <w:r>
+        <w:t xml:space="preserve"> affect its stiffness, from Equation</w:t>
       </w:r>
       <w:r>
         <w:t xml:space="preserve"> </w:t>
       </w:r>
-      <w:proofErr w:type="gramEnd"/>
       <w:r>
         <w:fldChar w:fldCharType="begin"/>
       </w:r>
@@ -4082,13 +4079,13 @@
       </w:r>
       <w:r>
         <w:rPr>
-          <w:position w:val="-4"/>
-        </w:rPr>
-        <w:object w:dxaOrig="240" w:dyaOrig="260">
-          <v:shape id="_x0000_i1033" type="#_x0000_t75" style="width:12pt;height:13.2pt" o:ole="">
+          <w:position w:val="-12"/>
+        </w:rPr>
+        <w:object w:dxaOrig="300" w:dyaOrig="360">
+          <v:shape id="_x0000_i1188" type="#_x0000_t75" style="width:15pt;height:18pt" o:ole="">
             <v:imagedata r:id="rId24" o:title=""/>
           </v:shape>
-          <o:OLEObject Type="Embed" ProgID="Equation.DSMT4" ShapeID="_x0000_i1033" DrawAspect="Content" ObjectID="_1590945577" r:id="rId25"/>
+          <o:OLEObject Type="Embed" ProgID="Equation.DSMT4" ShapeID="_x0000_i1188" DrawAspect="Content" ObjectID="_1590946614" r:id="rId25"/>
         </w:object>
       </w:r>
       <w:r>
@@ -4132,10 +4129,9 @@
       <w:pPr>
         <w:pStyle w:val="Heading1"/>
       </w:pPr>
-      <w:bookmarkStart w:id="12" w:name="_Toc515997167"/>
-      <w:bookmarkStart w:id="13" w:name="_Toc517202406"/>
-      <w:r>
-        <w:lastRenderedPageBreak/>
+      <w:bookmarkStart w:id="13" w:name="_Toc515997167"/>
+      <w:bookmarkStart w:id="14" w:name="_Toc517202406"/>
+      <w:r>
         <w:t>Piano Tuning</w:t>
       </w:r>
       <w:r>
@@ -4144,18 +4140,18 @@
       <w:r>
         <w:t>Method</w:t>
       </w:r>
-      <w:bookmarkEnd w:id="12"/>
       <w:bookmarkEnd w:id="13"/>
+      <w:bookmarkEnd w:id="14"/>
     </w:p>
     <w:p>
       <w:pPr>
         <w:pStyle w:val="Heading2"/>
       </w:pPr>
-      <w:bookmarkStart w:id="14" w:name="_Toc517202407"/>
+      <w:bookmarkStart w:id="15" w:name="_Toc517202407"/>
       <w:r>
         <w:t>Traditional Method</w:t>
       </w:r>
-      <w:bookmarkEnd w:id="14"/>
+      <w:bookmarkEnd w:id="15"/>
     </w:p>
     <w:p>
       <w:r>
@@ -4177,15 +4173,7 @@
         <w:t>”</w:t>
       </w:r>
       <w:r>
-        <w:t xml:space="preserve"> (pitch differences from two notes; for example, “A3’s” second overtone matches its octave “A4”, which is </w:t>
-      </w:r>
-      <w:proofErr w:type="spellStart"/>
-      <w:r>
-        <w:t>denoted</w:t>
-      </w:r>
-      <w:proofErr w:type="spellEnd"/>
-      <w:r>
-        <w:t xml:space="preserve"> to be 2:1).</w:t>
+        <w:t xml:space="preserve"> (pitch differences from two notes; for example, “A3’s” second overtone matches its octave “A4”, which is denoted to be 2:1).</w:t>
       </w:r>
       <w:r>
         <w:t xml:space="preserve"> Then, use a smooth curve to optimize/minimize all the differences to achieve relatively good result.</w:t>
@@ -4200,13 +4188,13 @@
       <w:pPr>
         <w:pStyle w:val="Heading3"/>
       </w:pPr>
-      <w:bookmarkStart w:id="15" w:name="_Toc515997168"/>
-      <w:bookmarkStart w:id="16" w:name="_Toc517202408"/>
+      <w:bookmarkStart w:id="16" w:name="_Toc515997168"/>
+      <w:bookmarkStart w:id="17" w:name="_Toc517202408"/>
       <w:r>
         <w:t>Sampling Piano</w:t>
       </w:r>
-      <w:bookmarkEnd w:id="15"/>
       <w:bookmarkEnd w:id="16"/>
+      <w:bookmarkEnd w:id="17"/>
     </w:p>
     <w:p>
       <w:r>
@@ -4257,13 +4245,13 @@
       <w:pPr>
         <w:pStyle w:val="Heading3"/>
       </w:pPr>
-      <w:bookmarkStart w:id="17" w:name="_Toc515997169"/>
-      <w:bookmarkStart w:id="18" w:name="_Toc517202409"/>
+      <w:bookmarkStart w:id="18" w:name="_Toc515997169"/>
+      <w:bookmarkStart w:id="19" w:name="_Toc517202409"/>
       <w:r>
         <w:t>Audio Processing</w:t>
       </w:r>
-      <w:bookmarkEnd w:id="17"/>
       <w:bookmarkEnd w:id="18"/>
+      <w:bookmarkEnd w:id="19"/>
     </w:p>
     <w:p>
       <w:r>
@@ -4295,7 +4283,7 @@
           <v:shape id="_x0000_i1034" type="#_x0000_t75" style="width:94.8pt;height:20.4pt" o:ole="">
             <v:imagedata r:id="rId26" o:title=""/>
           </v:shape>
-          <o:OLEObject Type="Embed" ProgID="Equation.DSMT4" ShapeID="_x0000_i1034" DrawAspect="Content" ObjectID="_1590945578" r:id="rId27"/>
+          <o:OLEObject Type="Embed" ProgID="Equation.DSMT4" ShapeID="_x0000_i1034" DrawAspect="Content" ObjectID="_1590946615" r:id="rId27"/>
         </w:object>
       </w:r>
       <w:r>
@@ -4336,13 +4324,13 @@
       <w:pPr>
         <w:pStyle w:val="Heading3"/>
       </w:pPr>
-      <w:bookmarkStart w:id="19" w:name="_Toc515997170"/>
-      <w:bookmarkStart w:id="20" w:name="_Toc517202410"/>
+      <w:bookmarkStart w:id="20" w:name="_Toc515997170"/>
+      <w:bookmarkStart w:id="21" w:name="_Toc517202410"/>
       <w:r>
         <w:t>Frequency Analysis</w:t>
       </w:r>
-      <w:bookmarkEnd w:id="19"/>
       <w:bookmarkEnd w:id="20"/>
+      <w:bookmarkEnd w:id="21"/>
     </w:p>
     <w:p>
       <w:pPr>
@@ -4409,7 +4397,7 @@
       <w:pPr>
         <w:pStyle w:val="Caption"/>
       </w:pPr>
-      <w:bookmarkStart w:id="21" w:name="_Ref515984875"/>
+      <w:bookmarkStart w:id="22" w:name="_Ref515984875"/>
       <w:r>
         <w:t xml:space="preserve">Figure </w:t>
       </w:r>
@@ -4458,7 +4446,7 @@
         </w:rPr>
         <w:fldChar w:fldCharType="end"/>
       </w:r>
-      <w:bookmarkEnd w:id="21"/>
+      <w:bookmarkEnd w:id="22"/>
       <w:r>
         <w:t xml:space="preserve"> </w:t>
       </w:r>
@@ -4526,7 +4514,7 @@
           <v:shape id="_x0000_i1035" type="#_x0000_t75" style="width:117pt;height:23.4pt" o:ole="">
             <v:imagedata r:id="rId29" o:title=""/>
           </v:shape>
-          <o:OLEObject Type="Embed" ProgID="Equation.DSMT4" ShapeID="_x0000_i1035" DrawAspect="Content" ObjectID="_1590945579" r:id="rId30"/>
+          <o:OLEObject Type="Embed" ProgID="Equation.DSMT4" ShapeID="_x0000_i1035" DrawAspect="Content" ObjectID="_1590946616" r:id="rId30"/>
         </w:object>
       </w:r>
       <w:r>
@@ -4544,7 +4532,7 @@
           <v:shape id="_x0000_i1036" type="#_x0000_t75" style="width:28.2pt;height:20.4pt" o:ole="">
             <v:imagedata r:id="rId31" o:title=""/>
           </v:shape>
-          <o:OLEObject Type="Embed" ProgID="Equation.DSMT4" ShapeID="_x0000_i1036" DrawAspect="Content" ObjectID="_1590945580" r:id="rId32"/>
+          <o:OLEObject Type="Embed" ProgID="Equation.DSMT4" ShapeID="_x0000_i1036" DrawAspect="Content" ObjectID="_1590946617" r:id="rId32"/>
         </w:object>
       </w:r>
       <w:r>
@@ -4562,7 +4550,7 @@
           <v:shape id="_x0000_i1037" type="#_x0000_t75" style="width:36.6pt;height:20.4pt" o:ole="">
             <v:imagedata r:id="rId33" o:title=""/>
           </v:shape>
-          <o:OLEObject Type="Embed" ProgID="Equation.DSMT4" ShapeID="_x0000_i1037" DrawAspect="Content" ObjectID="_1590945581" r:id="rId34"/>
+          <o:OLEObject Type="Embed" ProgID="Equation.DSMT4" ShapeID="_x0000_i1037" DrawAspect="Content" ObjectID="_1590946618" r:id="rId34"/>
         </w:object>
       </w:r>
       <w:r>
@@ -4586,14 +4574,21 @@
           <v:shape id="_x0000_i1038" type="#_x0000_t75" style="width:10.2pt;height:13.8pt" o:ole="">
             <v:imagedata r:id="rId35" o:title=""/>
           </v:shape>
-          <o:OLEObject Type="Embed" ProgID="Equation.DSMT4" ShapeID="_x0000_i1038" DrawAspect="Content" ObjectID="_1590945582" r:id="rId36"/>
+          <o:OLEObject Type="Embed" ProgID="Equation.DSMT4" ShapeID="_x0000_i1038" DrawAspect="Content" ObjectID="_1590946619" r:id="rId36"/>
         </w:object>
       </w:r>
       <w:r>
         <w:rPr>
           <w:noProof/>
         </w:rPr>
-        <w:t xml:space="preserve"> is piano key number, </w:t>
+        <w:t xml:space="preserve"> is </w:t>
+      </w:r>
+      <w:r>
+        <w:rPr>
+          <w:noProof/>
+        </w:rPr>
+        <w:lastRenderedPageBreak/>
+        <w:t xml:space="preserve">piano key number, </w:t>
       </w:r>
       <w:r>
         <w:rPr>
@@ -4604,7 +4599,7 @@
           <v:shape id="_x0000_i1039" type="#_x0000_t75" style="width:12pt;height:16.2pt" o:ole="">
             <v:imagedata r:id="rId37" o:title=""/>
           </v:shape>
-          <o:OLEObject Type="Embed" ProgID="Equation.DSMT4" ShapeID="_x0000_i1039" DrawAspect="Content" ObjectID="_1590945583" r:id="rId38"/>
+          <o:OLEObject Type="Embed" ProgID="Equation.DSMT4" ShapeID="_x0000_i1039" DrawAspect="Content" ObjectID="_1590946620" r:id="rId38"/>
         </w:object>
       </w:r>
       <w:r>
@@ -4630,7 +4625,7 @@
           <v:shape id="_x0000_i1040" type="#_x0000_t75" style="width:17.4pt;height:20.4pt" o:ole="">
             <v:imagedata r:id="rId39" o:title=""/>
           </v:shape>
-          <o:OLEObject Type="Embed" ProgID="Equation.DSMT4" ShapeID="_x0000_i1040" DrawAspect="Content" ObjectID="_1590945584" r:id="rId40"/>
+          <o:OLEObject Type="Embed" ProgID="Equation.DSMT4" ShapeID="_x0000_i1040" DrawAspect="Content" ObjectID="_1590946621" r:id="rId40"/>
         </w:object>
       </w:r>
       <w:r>
@@ -4796,7 +4791,6 @@
         <w:rPr>
           <w:noProof/>
         </w:rPr>
-        <w:lastRenderedPageBreak/>
         <w:t>It is a problem to capture all these peaks numbers, since some are not clear: the fundamental frequency (at 1), and some has multiple peaks: at 15 ~ 16.</w:t>
       </w:r>
     </w:p>
@@ -4851,16 +4845,16 @@
           <w:noProof/>
         </w:rPr>
       </w:pPr>
-      <w:bookmarkStart w:id="22" w:name="_Toc515997171"/>
-      <w:bookmarkStart w:id="23" w:name="_Toc517202411"/>
+      <w:bookmarkStart w:id="23" w:name="_Toc515997171"/>
+      <w:bookmarkStart w:id="24" w:name="_Toc517202411"/>
       <w:r>
         <w:rPr>
           <w:noProof/>
         </w:rPr>
         <w:t>Catchup Overtone</w:t>
       </w:r>
-      <w:bookmarkEnd w:id="22"/>
       <w:bookmarkEnd w:id="23"/>
+      <w:bookmarkEnd w:id="24"/>
     </w:p>
     <w:p>
       <w:pPr>
@@ -5005,7 +4999,7 @@
           <v:shape id="_x0000_i1041" type="#_x0000_t75" style="width:31.2pt;height:18.6pt" o:ole="">
             <v:imagedata r:id="rId41" o:title=""/>
           </v:shape>
-          <o:OLEObject Type="Embed" ProgID="Equation.DSMT4" ShapeID="_x0000_i1041" DrawAspect="Content" ObjectID="_1590945585" r:id="rId42"/>
+          <o:OLEObject Type="Embed" ProgID="Equation.DSMT4" ShapeID="_x0000_i1041" DrawAspect="Content" ObjectID="_1590946622" r:id="rId42"/>
         </w:object>
       </w:r>
       <w:r>
@@ -5023,7 +5017,7 @@
           <v:shape id="_x0000_i1042" type="#_x0000_t75" style="width:9.6pt;height:13.8pt" o:ole="">
             <v:imagedata r:id="rId43" o:title=""/>
           </v:shape>
-          <o:OLEObject Type="Embed" ProgID="Equation.DSMT4" ShapeID="_x0000_i1042" DrawAspect="Content" ObjectID="_1590945586" r:id="rId44"/>
+          <o:OLEObject Type="Embed" ProgID="Equation.DSMT4" ShapeID="_x0000_i1042" DrawAspect="Content" ObjectID="_1590946623" r:id="rId44"/>
         </w:object>
       </w:r>
       <w:r>
@@ -5041,7 +5035,7 @@
           <v:shape id="_x0000_i1043" type="#_x0000_t75" style="width:28.8pt;height:16.2pt" o:ole="">
             <v:imagedata r:id="rId45" o:title=""/>
           </v:shape>
-          <o:OLEObject Type="Embed" ProgID="Equation.DSMT4" ShapeID="_x0000_i1043" DrawAspect="Content" ObjectID="_1590945587" r:id="rId46"/>
+          <o:OLEObject Type="Embed" ProgID="Equation.DSMT4" ShapeID="_x0000_i1043" DrawAspect="Content" ObjectID="_1590946624" r:id="rId46"/>
         </w:object>
       </w:r>
       <w:r>
@@ -5077,7 +5071,7 @@
           <v:shape id="_x0000_i1044" type="#_x0000_t75" style="width:13.8pt;height:20.4pt" o:ole="">
             <v:imagedata r:id="rId47" o:title=""/>
           </v:shape>
-          <o:OLEObject Type="Embed" ProgID="Equation.DSMT4" ShapeID="_x0000_i1044" DrawAspect="Content" ObjectID="_1590945588" r:id="rId48"/>
+          <o:OLEObject Type="Embed" ProgID="Equation.DSMT4" ShapeID="_x0000_i1044" DrawAspect="Content" ObjectID="_1590946625" r:id="rId48"/>
         </w:object>
       </w:r>
       <w:r>
@@ -5101,7 +5095,7 @@
           <v:shape id="_x0000_i1045" type="#_x0000_t75" style="width:109.2pt;height:23.4pt" o:ole="">
             <v:imagedata r:id="rId49" o:title=""/>
           </v:shape>
-          <o:OLEObject Type="Embed" ProgID="Equation.DSMT4" ShapeID="_x0000_i1045" DrawAspect="Content" ObjectID="_1590945589" r:id="rId50"/>
+          <o:OLEObject Type="Embed" ProgID="Equation.DSMT4" ShapeID="_x0000_i1045" DrawAspect="Content" ObjectID="_1590946626" r:id="rId50"/>
         </w:object>
       </w:r>
       <w:r>
@@ -5119,7 +5113,7 @@
           <v:shape id="_x0000_i1046" type="#_x0000_t75" style="width:68.4pt;height:22.2pt" o:ole="">
             <v:imagedata r:id="rId51" o:title=""/>
           </v:shape>
-          <o:OLEObject Type="Embed" ProgID="Equation.DSMT4" ShapeID="_x0000_i1046" DrawAspect="Content" ObjectID="_1590945590" r:id="rId52"/>
+          <o:OLEObject Type="Embed" ProgID="Equation.DSMT4" ShapeID="_x0000_i1046" DrawAspect="Content" ObjectID="_1590946627" r:id="rId52"/>
         </w:object>
       </w:r>
       <w:r>
@@ -5167,7 +5161,7 @@
           <v:shape id="_x0000_i1047" type="#_x0000_t75" style="width:100.8pt;height:22.2pt" o:ole="">
             <v:imagedata r:id="rId53" o:title=""/>
           </v:shape>
-          <o:OLEObject Type="Embed" ProgID="Equation.DSMT4" ShapeID="_x0000_i1047" DrawAspect="Content" ObjectID="_1590945591" r:id="rId54"/>
+          <o:OLEObject Type="Embed" ProgID="Equation.DSMT4" ShapeID="_x0000_i1047" DrawAspect="Content" ObjectID="_1590946628" r:id="rId54"/>
         </w:object>
       </w:r>
       <w:r>
@@ -5185,7 +5179,7 @@
           <v:shape id="_x0000_i1048" type="#_x0000_t75" style="width:15pt;height:18pt" o:ole="">
             <v:imagedata r:id="rId55" o:title=""/>
           </v:shape>
-          <o:OLEObject Type="Embed" ProgID="Equation.DSMT4" ShapeID="_x0000_i1048" DrawAspect="Content" ObjectID="_1590945592" r:id="rId56"/>
+          <o:OLEObject Type="Embed" ProgID="Equation.DSMT4" ShapeID="_x0000_i1048" DrawAspect="Content" ObjectID="_1590946629" r:id="rId56"/>
         </w:object>
       </w:r>
       <w:r>
@@ -5203,7 +5197,7 @@
           <v:shape id="_x0000_i1049" type="#_x0000_t75" style="width:37.2pt;height:20.4pt" o:ole="">
             <v:imagedata r:id="rId57" o:title=""/>
           </v:shape>
-          <o:OLEObject Type="Embed" ProgID="Equation.DSMT4" ShapeID="_x0000_i1049" DrawAspect="Content" ObjectID="_1590945593" r:id="rId58"/>
+          <o:OLEObject Type="Embed" ProgID="Equation.DSMT4" ShapeID="_x0000_i1049" DrawAspect="Content" ObjectID="_1590946630" r:id="rId58"/>
         </w:object>
       </w:r>
       <w:r>
@@ -5245,7 +5239,7 @@
           <v:shape id="_x0000_i1050" type="#_x0000_t75" style="width:55.8pt;height:22.2pt" o:ole="">
             <v:imagedata r:id="rId59" o:title=""/>
           </v:shape>
-          <o:OLEObject Type="Embed" ProgID="Equation.DSMT4" ShapeID="_x0000_i1050" DrawAspect="Content" ObjectID="_1590945594" r:id="rId60"/>
+          <o:OLEObject Type="Embed" ProgID="Equation.DSMT4" ShapeID="_x0000_i1050" DrawAspect="Content" ObjectID="_1590946631" r:id="rId60"/>
         </w:object>
       </w:r>
       <w:r>
@@ -5275,7 +5269,7 @@
           <v:shape id="_x0000_i1051" type="#_x0000_t75" style="width:40.2pt;height:22.2pt" o:ole="">
             <v:imagedata r:id="rId61" o:title=""/>
           </v:shape>
-          <o:OLEObject Type="Embed" ProgID="Equation.DSMT4" ShapeID="_x0000_i1051" DrawAspect="Content" ObjectID="_1590945595" r:id="rId62"/>
+          <o:OLEObject Type="Embed" ProgID="Equation.DSMT4" ShapeID="_x0000_i1051" DrawAspect="Content" ObjectID="_1590946632" r:id="rId62"/>
         </w:object>
       </w:r>
       <w:r>
@@ -5299,7 +5293,7 @@
           <v:shape id="_x0000_i1052" type="#_x0000_t75" style="width:62.4pt;height:22.2pt" o:ole="">
             <v:imagedata r:id="rId63" o:title=""/>
           </v:shape>
-          <o:OLEObject Type="Embed" ProgID="Equation.DSMT4" ShapeID="_x0000_i1052" DrawAspect="Content" ObjectID="_1590945596" r:id="rId64"/>
+          <o:OLEObject Type="Embed" ProgID="Equation.DSMT4" ShapeID="_x0000_i1052" DrawAspect="Content" ObjectID="_1590946633" r:id="rId64"/>
         </w:object>
       </w:r>
       <w:r>
@@ -5317,7 +5311,7 @@
           <v:shape id="_x0000_i1053" type="#_x0000_t75" style="width:39pt;height:13.8pt" o:ole="">
             <v:imagedata r:id="rId65" o:title=""/>
           </v:shape>
-          <o:OLEObject Type="Embed" ProgID="Equation.DSMT4" ShapeID="_x0000_i1053" DrawAspect="Content" ObjectID="_1590945597" r:id="rId66"/>
+          <o:OLEObject Type="Embed" ProgID="Equation.DSMT4" ShapeID="_x0000_i1053" DrawAspect="Content" ObjectID="_1590946634" r:id="rId66"/>
         </w:object>
       </w:r>
       <w:r>
@@ -5335,7 +5329,7 @@
           <v:shape id="_x0000_i1054" type="#_x0000_t75" style="width:133.8pt;height:29.4pt" o:ole="">
             <v:imagedata r:id="rId67" o:title=""/>
           </v:shape>
-          <o:OLEObject Type="Embed" ProgID="Equation.DSMT4" ShapeID="_x0000_i1054" DrawAspect="Content" ObjectID="_1590945598" r:id="rId68"/>
+          <o:OLEObject Type="Embed" ProgID="Equation.DSMT4" ShapeID="_x0000_i1054" DrawAspect="Content" ObjectID="_1590946635" r:id="rId68"/>
         </w:object>
       </w:r>
       <w:r>
@@ -5353,7 +5347,7 @@
           <v:shape id="_x0000_i1055" type="#_x0000_t75" style="width:10.8pt;height:10.8pt" o:ole="">
             <v:imagedata r:id="rId69" o:title=""/>
           </v:shape>
-          <o:OLEObject Type="Embed" ProgID="Equation.DSMT4" ShapeID="_x0000_i1055" DrawAspect="Content" ObjectID="_1590945599" r:id="rId70"/>
+          <o:OLEObject Type="Embed" ProgID="Equation.DSMT4" ShapeID="_x0000_i1055" DrawAspect="Content" ObjectID="_1590946636" r:id="rId70"/>
         </w:object>
       </w:r>
       <w:r>
@@ -5389,7 +5383,7 @@
           <v:shape id="_x0000_i1056" type="#_x0000_t75" style="width:98.4pt;height:18.6pt" o:ole="">
             <v:imagedata r:id="rId71" o:title=""/>
           </v:shape>
-          <o:OLEObject Type="Embed" ProgID="Equation.DSMT4" ShapeID="_x0000_i1056" DrawAspect="Content" ObjectID="_1590945600" r:id="rId72"/>
+          <o:OLEObject Type="Embed" ProgID="Equation.DSMT4" ShapeID="_x0000_i1056" DrawAspect="Content" ObjectID="_1590946637" r:id="rId72"/>
         </w:object>
       </w:r>
       <w:r>
@@ -5449,7 +5443,7 @@
           <v:shape id="_x0000_i1057" type="#_x0000_t75" style="width:13.8pt;height:20.4pt" o:ole="">
             <v:imagedata r:id="rId73" o:title=""/>
           </v:shape>
-          <o:OLEObject Type="Embed" ProgID="Equation.DSMT4" ShapeID="_x0000_i1057" DrawAspect="Content" ObjectID="_1590945601" r:id="rId74"/>
+          <o:OLEObject Type="Embed" ProgID="Equation.DSMT4" ShapeID="_x0000_i1057" DrawAspect="Content" ObjectID="_1590946638" r:id="rId74"/>
         </w:object>
       </w:r>
       <w:r>
@@ -5492,7 +5486,7 @@
           <v:shape id="_x0000_i1058" type="#_x0000_t75" style="width:9.6pt;height:13.8pt" o:ole="">
             <v:imagedata r:id="rId75" o:title=""/>
           </v:shape>
-          <o:OLEObject Type="Embed" ProgID="Equation.DSMT4" ShapeID="_x0000_i1058" DrawAspect="Content" ObjectID="_1590945602" r:id="rId76"/>
+          <o:OLEObject Type="Embed" ProgID="Equation.DSMT4" ShapeID="_x0000_i1058" DrawAspect="Content" ObjectID="_1590946639" r:id="rId76"/>
         </w:object>
       </w:r>
       <w:r>
@@ -5517,7 +5511,7 @@
           <v:shape id="_x0000_i1059" type="#_x0000_t75" style="width:85.8pt;height:22.2pt" o:ole="">
             <v:imagedata r:id="rId77" o:title=""/>
           </v:shape>
-          <o:OLEObject Type="Embed" ProgID="Equation.DSMT4" ShapeID="_x0000_i1059" DrawAspect="Content" ObjectID="_1590945603" r:id="rId78"/>
+          <o:OLEObject Type="Embed" ProgID="Equation.DSMT4" ShapeID="_x0000_i1059" DrawAspect="Content" ObjectID="_1590946640" r:id="rId78"/>
         </w:object>
       </w:r>
       <w:r>
@@ -5541,7 +5535,7 @@
       <w:r>
         <w:fldChar w:fldCharType="end"/>
       </w:r>
-      <w:bookmarkStart w:id="24" w:name="ZEqnNum666630"/>
+      <w:bookmarkStart w:id="25" w:name="ZEqnNum666630"/>
       <w:r>
         <w:instrText>(</w:instrText>
       </w:r>
@@ -5581,7 +5575,7 @@
       <w:r>
         <w:instrText>)</w:instrText>
       </w:r>
-      <w:bookmarkEnd w:id="24"/>
+      <w:bookmarkEnd w:id="25"/>
       <w:r>
         <w:fldChar w:fldCharType="end"/>
       </w:r>
@@ -5593,16 +5587,17 @@
           <w:noProof/>
         </w:rPr>
       </w:pPr>
-      <w:bookmarkStart w:id="25" w:name="_Toc515997172"/>
-      <w:bookmarkStart w:id="26" w:name="_Toc517202412"/>
-      <w:r>
-        <w:rPr>
-          <w:noProof/>
-        </w:rPr>
+      <w:bookmarkStart w:id="26" w:name="_Toc515997172"/>
+      <w:bookmarkStart w:id="27" w:name="_Toc517202412"/>
+      <w:r>
+        <w:rPr>
+          <w:noProof/>
+        </w:rPr>
+        <w:lastRenderedPageBreak/>
         <w:t>Inharmonicity Model</w:t>
       </w:r>
-      <w:bookmarkEnd w:id="25"/>
       <w:bookmarkEnd w:id="26"/>
+      <w:bookmarkEnd w:id="27"/>
     </w:p>
     <w:p>
       <w:r>
@@ -5716,7 +5711,6 @@
         <w:pStyle w:val="MTDisplayEquation"/>
       </w:pPr>
       <w:r>
-        <w:lastRenderedPageBreak/>
         <w:tab/>
       </w:r>
       <w:r>
@@ -5727,7 +5721,7 @@
           <v:shape id="_x0000_i1060" type="#_x0000_t75" style="width:77.4pt;height:16.2pt" o:ole="">
             <v:imagedata r:id="rId79" o:title=""/>
           </v:shape>
-          <o:OLEObject Type="Embed" ProgID="Equation.DSMT4" ShapeID="_x0000_i1060" DrawAspect="Content" ObjectID="_1590945604" r:id="rId80"/>
+          <o:OLEObject Type="Embed" ProgID="Equation.DSMT4" ShapeID="_x0000_i1060" DrawAspect="Content" ObjectID="_1590946641" r:id="rId80"/>
         </w:object>
       </w:r>
       <w:r>
@@ -5806,7 +5800,7 @@
           <v:shape id="_x0000_i1061" type="#_x0000_t75" style="width:10.8pt;height:12pt" o:ole="">
             <v:imagedata r:id="rId81" o:title=""/>
           </v:shape>
-          <o:OLEObject Type="Embed" ProgID="Equation.DSMT4" ShapeID="_x0000_i1061" DrawAspect="Content" ObjectID="_1590945605" r:id="rId82"/>
+          <o:OLEObject Type="Embed" ProgID="Equation.DSMT4" ShapeID="_x0000_i1061" DrawAspect="Content" ObjectID="_1590946642" r:id="rId82"/>
         </w:object>
       </w:r>
       <w:r>
@@ -5845,7 +5839,7 @@
           <v:shape id="_x0000_i1062" type="#_x0000_t75" style="width:261pt;height:23.4pt" o:ole="">
             <v:imagedata r:id="rId83" o:title=""/>
           </v:shape>
-          <o:OLEObject Type="Embed" ProgID="Equation.DSMT4" ShapeID="_x0000_i1062" DrawAspect="Content" ObjectID="_1590945606" r:id="rId84"/>
+          <o:OLEObject Type="Embed" ProgID="Equation.DSMT4" ShapeID="_x0000_i1062" DrawAspect="Content" ObjectID="_1590946643" r:id="rId84"/>
         </w:object>
       </w:r>
       <w:r>
@@ -5869,7 +5863,7 @@
       <w:r>
         <w:fldChar w:fldCharType="end"/>
       </w:r>
-      <w:bookmarkStart w:id="27" w:name="ZEqnNum242626"/>
+      <w:bookmarkStart w:id="28" w:name="ZEqnNum242626"/>
       <w:r>
         <w:instrText>(</w:instrText>
       </w:r>
@@ -5909,7 +5903,7 @@
       <w:r>
         <w:instrText>)</w:instrText>
       </w:r>
-      <w:bookmarkEnd w:id="27"/>
+      <w:bookmarkEnd w:id="28"/>
       <w:r>
         <w:fldChar w:fldCharType="end"/>
       </w:r>
@@ -5929,17 +5923,12 @@
           <v:shape id="_x0000_i1063" type="#_x0000_t75" style="width:15pt;height:18pt" o:ole="">
             <v:imagedata r:id="rId85" o:title=""/>
           </v:shape>
-          <o:OLEObject Type="Embed" ProgID="Equation.DSMT4" ShapeID="_x0000_i1063" DrawAspect="Content" ObjectID="_1590945607" r:id="rId86"/>
+          <o:OLEObject Type="Embed" ProgID="Equation.DSMT4" ShapeID="_x0000_i1063" DrawAspect="Content" ObjectID="_1590946644" r:id="rId86"/>
         </w:object>
       </w:r>
       <w:r>
-        <w:t xml:space="preserve"> </w:t>
-      </w:r>
-      <w:proofErr w:type="gramStart"/>
-      <w:r>
-        <w:t xml:space="preserve">and </w:t>
-      </w:r>
-      <w:proofErr w:type="gramEnd"/>
+        <w:t xml:space="preserve"> and </w:t>
+      </w:r>
       <w:r>
         <w:rPr>
           <w:position w:val="-12"/>
@@ -5948,7 +5937,7 @@
           <v:shape id="_x0000_i1064" type="#_x0000_t75" style="width:15pt;height:18pt" o:ole="">
             <v:imagedata r:id="rId87" o:title=""/>
           </v:shape>
-          <o:OLEObject Type="Embed" ProgID="Equation.DSMT4" ShapeID="_x0000_i1064" DrawAspect="Content" ObjectID="_1590945608" r:id="rId88"/>
+          <o:OLEObject Type="Embed" ProgID="Equation.DSMT4" ShapeID="_x0000_i1064" DrawAspect="Content" ObjectID="_1590946645" r:id="rId88"/>
         </w:object>
       </w:r>
       <w:r>
@@ -5960,13 +5949,8 @@
         <w:t xml:space="preserve">Then, we use this function to </w:t>
       </w:r>
       <w:r>
-        <w:t xml:space="preserve">fit all frequency results at </w:t>
-      </w:r>
-      <w:proofErr w:type="gramStart"/>
-      <w:r>
-        <w:t xml:space="preserve">Equation </w:t>
-      </w:r>
-      <w:proofErr w:type="gramEnd"/>
+        <w:t xml:space="preserve">fit all frequency results at Equation </w:t>
+      </w:r>
       <w:r>
         <w:fldChar w:fldCharType="begin"/>
       </w:r>
@@ -6008,7 +5992,7 @@
           <v:shape id="_x0000_i1065" type="#_x0000_t75" style="width:15pt;height:17.4pt" o:ole="">
             <v:imagedata r:id="rId89" o:title=""/>
           </v:shape>
-          <o:OLEObject Type="Embed" ProgID="Equation.DSMT4" ShapeID="_x0000_i1065" DrawAspect="Content" ObjectID="_1590945609" r:id="rId90"/>
+          <o:OLEObject Type="Embed" ProgID="Equation.DSMT4" ShapeID="_x0000_i1065" DrawAspect="Content" ObjectID="_1590946646" r:id="rId90"/>
         </w:object>
       </w:r>
       <w:r>
@@ -6018,13 +6002,8 @@
         <w:t>is set since not all fundamental frequency is guessing perfectly. Since this value is always almost 1,</w:t>
       </w:r>
       <w:r>
-        <w:t xml:space="preserve"> we can ignore this number, and focus only </w:t>
-      </w:r>
-      <w:proofErr w:type="gramStart"/>
-      <w:r>
-        <w:t xml:space="preserve">on </w:t>
-      </w:r>
-      <w:proofErr w:type="gramEnd"/>
+        <w:t xml:space="preserve"> we can ignore this number, and focus only on </w:t>
+      </w:r>
       <w:r>
         <w:rPr>
           <w:position w:val="-12"/>
@@ -6033,7 +6012,7 @@
           <v:shape id="_x0000_i1066" type="#_x0000_t75" style="width:15pt;height:18pt" o:ole="">
             <v:imagedata r:id="rId91" o:title=""/>
           </v:shape>
-          <o:OLEObject Type="Embed" ProgID="Equation.DSMT4" ShapeID="_x0000_i1066" DrawAspect="Content" ObjectID="_1590945610" r:id="rId92"/>
+          <o:OLEObject Type="Embed" ProgID="Equation.DSMT4" ShapeID="_x0000_i1066" DrawAspect="Content" ObjectID="_1590946647" r:id="rId92"/>
         </w:object>
       </w:r>
       <w:r>
@@ -6053,7 +6032,7 @@
           <v:shape id="_x0000_i1067" type="#_x0000_t75" style="width:15pt;height:18pt" o:ole="">
             <v:imagedata r:id="rId93" o:title=""/>
           </v:shape>
-          <o:OLEObject Type="Embed" ProgID="Equation.DSMT4" ShapeID="_x0000_i1067" DrawAspect="Content" ObjectID="_1590945611" r:id="rId94"/>
+          <o:OLEObject Type="Embed" ProgID="Equation.DSMT4" ShapeID="_x0000_i1067" DrawAspect="Content" ObjectID="_1590946648" r:id="rId94"/>
         </w:object>
       </w:r>
       <w:r>
@@ -6076,7 +6055,7 @@
           <v:shape id="_x0000_i1068" type="#_x0000_t75" style="width:27pt;height:13.8pt" o:ole="">
             <v:imagedata r:id="rId95" o:title=""/>
           </v:shape>
-          <o:OLEObject Type="Embed" ProgID="Equation.DSMT4" ShapeID="_x0000_i1068" DrawAspect="Content" ObjectID="_1590945612" r:id="rId96"/>
+          <o:OLEObject Type="Embed" ProgID="Equation.DSMT4" ShapeID="_x0000_i1068" DrawAspect="Content" ObjectID="_1590946649" r:id="rId96"/>
         </w:object>
       </w:r>
       <w:r>
@@ -6094,13 +6073,8 @@
     </w:p>
     <w:p>
       <w:r>
-        <w:t xml:space="preserve">Then, we can get inharmonicity parameter </w:t>
-      </w:r>
-      <w:proofErr w:type="gramStart"/>
-      <w:r>
-        <w:t xml:space="preserve">list </w:t>
-      </w:r>
-      <w:proofErr w:type="gramEnd"/>
+        <w:t xml:space="preserve">Then, we can get inharmonicity parameter list </w:t>
+      </w:r>
       <w:r>
         <w:rPr>
           <w:position w:val="-14"/>
@@ -6109,7 +6083,7 @@
           <v:shape id="_x0000_i1069" type="#_x0000_t75" style="width:46.2pt;height:20.4pt" o:ole="">
             <v:imagedata r:id="rId97" o:title=""/>
           </v:shape>
-          <o:OLEObject Type="Embed" ProgID="Equation.DSMT4" ShapeID="_x0000_i1069" DrawAspect="Content" ObjectID="_1590945613" r:id="rId98"/>
+          <o:OLEObject Type="Embed" ProgID="Equation.DSMT4" ShapeID="_x0000_i1069" DrawAspect="Content" ObjectID="_1590946650" r:id="rId98"/>
         </w:object>
       </w:r>
       <w:r>
@@ -6121,13 +6095,8 @@
         <w:t>From my observation, the logarithm of this number has some beautiful properties</w:t>
       </w:r>
       <w:r>
-        <w:t xml:space="preserve"> with the </w:t>
-      </w:r>
-      <w:proofErr w:type="gramStart"/>
-      <w:r>
-        <w:t xml:space="preserve">data </w:t>
-      </w:r>
-      <w:proofErr w:type="gramEnd"/>
+        <w:t xml:space="preserve"> with the data </w:t>
+      </w:r>
       <w:r>
         <w:rPr>
           <w:position w:val="-18"/>
@@ -6136,7 +6105,7 @@
           <v:shape id="_x0000_i1070" type="#_x0000_t75" style="width:77.4pt;height:23.4pt" o:ole="">
             <v:imagedata r:id="rId99" o:title=""/>
           </v:shape>
-          <o:OLEObject Type="Embed" ProgID="Equation.DSMT4" ShapeID="_x0000_i1070" DrawAspect="Content" ObjectID="_1590945614" r:id="rId100"/>
+          <o:OLEObject Type="Embed" ProgID="Equation.DSMT4" ShapeID="_x0000_i1070" DrawAspect="Content" ObjectID="_1590946651" r:id="rId100"/>
         </w:object>
       </w:r>
       <w:r>
@@ -6150,7 +6119,7 @@
           <v:shape id="_x0000_i1071" type="#_x0000_t75" style="width:8.4pt;height:10.8pt" o:ole="">
             <v:imagedata r:id="rId101" o:title=""/>
           </v:shape>
-          <o:OLEObject Type="Embed" ProgID="Equation.DSMT4" ShapeID="_x0000_i1071" DrawAspect="Content" ObjectID="_1590945615" r:id="rId102"/>
+          <o:OLEObject Type="Embed" ProgID="Equation.DSMT4" ShapeID="_x0000_i1071" DrawAspect="Content" ObjectID="_1590946652" r:id="rId102"/>
         </w:object>
       </w:r>
       <w:r>
@@ -6220,7 +6189,7 @@
       <w:pPr>
         <w:pStyle w:val="Caption"/>
       </w:pPr>
-      <w:bookmarkStart w:id="28" w:name="_Ref515989460"/>
+      <w:bookmarkStart w:id="29" w:name="_Ref515989460"/>
       <w:r>
         <w:t xml:space="preserve">Figure </w:t>
       </w:r>
@@ -6269,18 +6238,13 @@
         </w:rPr>
         <w:fldChar w:fldCharType="end"/>
       </w:r>
-      <w:bookmarkEnd w:id="28"/>
+      <w:bookmarkEnd w:id="29"/>
       <w:r>
         <w:t xml:space="preserve"> Inharmonicity Plot of Grand Piano</w:t>
       </w:r>
       <w:r>
-        <w:t xml:space="preserve"> </w:t>
-      </w:r>
-      <w:proofErr w:type="gramStart"/>
-      <w:r>
-        <w:t>IH(</w:t>
-      </w:r>
-      <w:proofErr w:type="gramEnd"/>
+        <w:t xml:space="preserve"> IH(</w:t>
+      </w:r>
       <w:r>
         <w:rPr>
           <w:i/>
@@ -6300,6 +6264,7 @@
           <w:noProof/>
           <w:lang w:eastAsia="zh-CN"/>
         </w:rPr>
+        <w:lastRenderedPageBreak/>
         <w:drawing>
           <wp:inline distT="0" distB="0" distL="0" distR="0" wp14:anchorId="237D952C" wp14:editId="23D08C9B">
             <wp:extent cx="6400800" cy="1641801"/>
@@ -6354,7 +6319,7 @@
       <w:pPr>
         <w:pStyle w:val="Caption"/>
       </w:pPr>
-      <w:bookmarkStart w:id="29" w:name="_Ref515989463"/>
+      <w:bookmarkStart w:id="30" w:name="_Ref515989463"/>
       <w:r>
         <w:t xml:space="preserve">Figure </w:t>
       </w:r>
@@ -6403,18 +6368,13 @@
         </w:rPr>
         <w:fldChar w:fldCharType="end"/>
       </w:r>
-      <w:bookmarkEnd w:id="29"/>
+      <w:bookmarkEnd w:id="30"/>
       <w:r>
         <w:t xml:space="preserve"> Inharmonicity Plot of Upright Piano</w:t>
       </w:r>
       <w:r>
-        <w:t xml:space="preserve"> </w:t>
-      </w:r>
-      <w:proofErr w:type="gramStart"/>
-      <w:r>
-        <w:t>IH(</w:t>
-      </w:r>
-      <w:proofErr w:type="gramEnd"/>
+        <w:t xml:space="preserve"> IH(</w:t>
+      </w:r>
       <w:r>
         <w:rPr>
           <w:i/>
@@ -6505,7 +6465,6 @@
           <w:noProof/>
           <w:lang w:eastAsia="zh-CN"/>
         </w:rPr>
-        <w:lastRenderedPageBreak/>
         <w:drawing>
           <wp:inline distT="0" distB="0" distL="0" distR="0" wp14:anchorId="12AEE510" wp14:editId="5A96469E">
             <wp:extent cx="5263583" cy="3046445"/>
@@ -6560,7 +6519,7 @@
       <w:pPr>
         <w:pStyle w:val="Caption"/>
       </w:pPr>
-      <w:bookmarkStart w:id="30" w:name="_Ref515989821"/>
+      <w:bookmarkStart w:id="31" w:name="_Ref515989821"/>
       <w:r>
         <w:t xml:space="preserve">Figure </w:t>
       </w:r>
@@ -6612,7 +6571,7 @@
         </w:rPr>
         <w:fldChar w:fldCharType="end"/>
       </w:r>
-      <w:bookmarkEnd w:id="30"/>
+      <w:bookmarkEnd w:id="31"/>
       <w:r>
         <w:t xml:space="preserve"> Grand Piano String Arrangement</w:t>
       </w:r>
@@ -6683,8 +6642,9 @@
       <w:pPr>
         <w:pStyle w:val="Caption"/>
       </w:pPr>
-      <w:bookmarkStart w:id="31" w:name="_Ref515989823"/>
-      <w:r>
+      <w:bookmarkStart w:id="32" w:name="_Ref515989823"/>
+      <w:r>
+        <w:lastRenderedPageBreak/>
         <w:t xml:space="preserve">Figure </w:t>
       </w:r>
       <w:r>
@@ -6732,7 +6692,7 @@
         </w:rPr>
         <w:fldChar w:fldCharType="end"/>
       </w:r>
-      <w:bookmarkEnd w:id="31"/>
+      <w:bookmarkEnd w:id="32"/>
       <w:r>
         <w:t xml:space="preserve"> Upright Piano String Arrangement</w:t>
       </w:r>
@@ -6826,7 +6786,7 @@
           <v:shape id="_x0000_i1072" type="#_x0000_t75" style="width:45.6pt;height:34.8pt" o:ole="">
             <v:imagedata r:id="rId107" o:title=""/>
           </v:shape>
-          <o:OLEObject Type="Embed" ProgID="Equation.DSMT4" ShapeID="_x0000_i1072" DrawAspect="Content" ObjectID="_1590945616" r:id="rId108"/>
+          <o:OLEObject Type="Embed" ProgID="Equation.DSMT4" ShapeID="_x0000_i1072" DrawAspect="Content" ObjectID="_1590946653" r:id="rId108"/>
         </w:object>
       </w:r>
       <w:r>
@@ -6908,7 +6868,7 @@
           <v:shape id="_x0000_i1073" type="#_x0000_t75" style="width:12pt;height:10.8pt" o:ole="">
             <v:imagedata r:id="rId109" o:title=""/>
           </v:shape>
-          <o:OLEObject Type="Embed" ProgID="Equation.DSMT4" ShapeID="_x0000_i1073" DrawAspect="Content" ObjectID="_1590945617" r:id="rId110"/>
+          <o:OLEObject Type="Embed" ProgID="Equation.DSMT4" ShapeID="_x0000_i1073" DrawAspect="Content" ObjectID="_1590946654" r:id="rId110"/>
         </w:object>
       </w:r>
       <w:r>
@@ -6922,7 +6882,7 @@
           <v:shape id="_x0000_i1074" type="#_x0000_t75" style="width:12pt;height:10.8pt" o:ole="">
             <v:imagedata r:id="rId111" o:title=""/>
           </v:shape>
-          <o:OLEObject Type="Embed" ProgID="Equation.DSMT4" ShapeID="_x0000_i1074" DrawAspect="Content" ObjectID="_1590945618" r:id="rId112"/>
+          <o:OLEObject Type="Embed" ProgID="Equation.DSMT4" ShapeID="_x0000_i1074" DrawAspect="Content" ObjectID="_1590946655" r:id="rId112"/>
         </w:object>
       </w:r>
       <w:r>
@@ -6936,7 +6896,7 @@
           <v:shape id="_x0000_i1075" type="#_x0000_t75" style="width:13.8pt;height:12pt" o:ole="">
             <v:imagedata r:id="rId113" o:title=""/>
           </v:shape>
-          <o:OLEObject Type="Embed" ProgID="Equation.DSMT4" ShapeID="_x0000_i1075" DrawAspect="Content" ObjectID="_1590945619" r:id="rId114"/>
+          <o:OLEObject Type="Embed" ProgID="Equation.DSMT4" ShapeID="_x0000_i1075" DrawAspect="Content" ObjectID="_1590946656" r:id="rId114"/>
         </w:object>
       </w:r>
       <w:r>
@@ -6958,7 +6918,7 @@
           <v:shape id="_x0000_i1076" type="#_x0000_t75" style="width:12pt;height:10.8pt" o:ole="">
             <v:imagedata r:id="rId115" o:title=""/>
           </v:shape>
-          <o:OLEObject Type="Embed" ProgID="Equation.DSMT4" ShapeID="_x0000_i1076" DrawAspect="Content" ObjectID="_1590945620" r:id="rId116"/>
+          <o:OLEObject Type="Embed" ProgID="Equation.DSMT4" ShapeID="_x0000_i1076" DrawAspect="Content" ObjectID="_1590946657" r:id="rId116"/>
         </w:object>
       </w:r>
       <w:r>
@@ -6972,7 +6932,7 @@
           <v:shape id="_x0000_i1077" type="#_x0000_t75" style="width:13.8pt;height:12pt" o:ole="">
             <v:imagedata r:id="rId117" o:title=""/>
           </v:shape>
-          <o:OLEObject Type="Embed" ProgID="Equation.DSMT4" ShapeID="_x0000_i1077" DrawAspect="Content" ObjectID="_1590945621" r:id="rId118"/>
+          <o:OLEObject Type="Embed" ProgID="Equation.DSMT4" ShapeID="_x0000_i1077" DrawAspect="Content" ObjectID="_1590946658" r:id="rId118"/>
         </w:object>
       </w:r>
       <w:r>
@@ -6989,7 +6949,7 @@
           <v:shape id="_x0000_i1078" type="#_x0000_t75" style="width:12pt;height:10.8pt" o:ole="">
             <v:imagedata r:id="rId119" o:title=""/>
           </v:shape>
-          <o:OLEObject Type="Embed" ProgID="Equation.DSMT4" ShapeID="_x0000_i1078" DrawAspect="Content" ObjectID="_1590945622" r:id="rId120"/>
+          <o:OLEObject Type="Embed" ProgID="Equation.DSMT4" ShapeID="_x0000_i1078" DrawAspect="Content" ObjectID="_1590946659" r:id="rId120"/>
         </w:object>
       </w:r>
       <w:r>
@@ -6998,7 +6958,6 @@
     </w:p>
     <w:p>
       <w:r>
-        <w:lastRenderedPageBreak/>
         <w:t>Since the piano cannot growing longer, it become thick and more like a stick rather than an ideal string. For higher notes strings, it is too short, and the thickness become relatively larger</w:t>
       </w:r>
       <w:r>
@@ -7125,16 +7084,11 @@
         <w:t>eft hand side + samples + right hand side”, which is our final model for inharmonicity model</w:t>
       </w:r>
       <w:r>
+        <w:t xml:space="preserve"> function</w:t>
+      </w:r>
+      <w:r>
         <w:t xml:space="preserve"> </w:t>
       </w:r>
-      <w:proofErr w:type="gramStart"/>
-      <w:r>
-        <w:t>function</w:t>
-      </w:r>
-      <w:r>
-        <w:t xml:space="preserve"> </w:t>
-      </w:r>
-      <w:proofErr w:type="gramEnd"/>
       <w:r>
         <w:rPr>
           <w:position w:val="-14"/>
@@ -7143,7 +7097,7 @@
           <v:shape id="_x0000_i1079" type="#_x0000_t75" style="width:33.6pt;height:20.4pt" o:ole="">
             <v:imagedata r:id="rId121" o:title=""/>
           </v:shape>
-          <o:OLEObject Type="Embed" ProgID="Equation.DSMT4" ShapeID="_x0000_i1079" DrawAspect="Content" ObjectID="_1590945623" r:id="rId122"/>
+          <o:OLEObject Type="Embed" ProgID="Equation.DSMT4" ShapeID="_x0000_i1079" DrawAspect="Content" ObjectID="_1590946660" r:id="rId122"/>
         </w:object>
       </w:r>
       <w:r>
@@ -7165,7 +7119,7 @@
           <v:shape id="_x0000_i1080" type="#_x0000_t75" style="width:89.4pt;height:20.4pt" o:ole="">
             <v:imagedata r:id="rId123" o:title=""/>
           </v:shape>
-          <o:OLEObject Type="Embed" ProgID="Equation.DSMT4" ShapeID="_x0000_i1080" DrawAspect="Content" ObjectID="_1590945624" r:id="rId124"/>
+          <o:OLEObject Type="Embed" ProgID="Equation.DSMT4" ShapeID="_x0000_i1080" DrawAspect="Content" ObjectID="_1590946661" r:id="rId124"/>
         </w:object>
       </w:r>
       <w:r>
@@ -7247,7 +7201,7 @@
           <v:shape id="_x0000_i1081" type="#_x0000_t75" style="width:15pt;height:18pt" o:ole="">
             <v:imagedata r:id="rId125" o:title=""/>
           </v:shape>
-          <o:OLEObject Type="Embed" ProgID="Equation.DSMT4" ShapeID="_x0000_i1081" DrawAspect="Content" ObjectID="_1590945625" r:id="rId126"/>
+          <o:OLEObject Type="Embed" ProgID="Equation.DSMT4" ShapeID="_x0000_i1081" DrawAspect="Content" ObjectID="_1590946662" r:id="rId126"/>
         </w:object>
       </w:r>
       <w:r>
@@ -7269,7 +7223,7 @@
           <v:shape id="_x0000_i1082" type="#_x0000_t75" style="width:53.4pt;height:33.6pt" o:ole="">
             <v:imagedata r:id="rId127" o:title=""/>
           </v:shape>
-          <o:OLEObject Type="Embed" ProgID="Equation.DSMT4" ShapeID="_x0000_i1082" DrawAspect="Content" ObjectID="_1590945626" r:id="rId128"/>
+          <o:OLEObject Type="Embed" ProgID="Equation.DSMT4" ShapeID="_x0000_i1082" DrawAspect="Content" ObjectID="_1590946663" r:id="rId128"/>
         </w:object>
       </w:r>
       <w:r>
@@ -7293,7 +7247,7 @@
       <w:r>
         <w:fldChar w:fldCharType="end"/>
       </w:r>
-      <w:bookmarkStart w:id="32" w:name="ZEqnNum880392"/>
+      <w:bookmarkStart w:id="33" w:name="ZEqnNum880392"/>
       <w:r>
         <w:instrText>(</w:instrText>
       </w:r>
@@ -7333,7 +7287,7 @@
       <w:r>
         <w:instrText>)</w:instrText>
       </w:r>
-      <w:bookmarkEnd w:id="32"/>
+      <w:bookmarkEnd w:id="33"/>
       <w:r>
         <w:fldChar w:fldCharType="end"/>
       </w:r>
@@ -7353,7 +7307,7 @@
           <v:shape id="_x0000_i1083" type="#_x0000_t75" style="width:37.2pt;height:20.4pt" o:ole="">
             <v:imagedata r:id="rId129" o:title=""/>
           </v:shape>
-          <o:OLEObject Type="Embed" ProgID="Equation.DSMT4" ShapeID="_x0000_i1083" DrawAspect="Content" ObjectID="_1590945627" r:id="rId130"/>
+          <o:OLEObject Type="Embed" ProgID="Equation.DSMT4" ShapeID="_x0000_i1083" DrawAspect="Content" ObjectID="_1590946664" r:id="rId130"/>
         </w:object>
       </w:r>
       <w:r>
@@ -7378,7 +7332,7 @@
           <v:shape id="_x0000_i1084" type="#_x0000_t75" style="width:135.6pt;height:22.8pt" o:ole="">
             <v:imagedata r:id="rId131" o:title=""/>
           </v:shape>
-          <o:OLEObject Type="Embed" ProgID="Equation.DSMT4" ShapeID="_x0000_i1084" DrawAspect="Content" ObjectID="_1590945628" r:id="rId132"/>
+          <o:OLEObject Type="Embed" ProgID="Equation.DSMT4" ShapeID="_x0000_i1084" DrawAspect="Content" ObjectID="_1590946665" r:id="rId132"/>
         </w:object>
       </w:r>
       <w:r>
@@ -7402,7 +7356,7 @@
       <w:r>
         <w:fldChar w:fldCharType="end"/>
       </w:r>
-      <w:bookmarkStart w:id="33" w:name="ZEqnNum772662"/>
+      <w:bookmarkStart w:id="34" w:name="ZEqnNum772662"/>
       <w:r>
         <w:instrText>(</w:instrText>
       </w:r>
@@ -7442,7 +7396,7 @@
       <w:r>
         <w:instrText>)</w:instrText>
       </w:r>
-      <w:bookmarkEnd w:id="33"/>
+      <w:bookmarkEnd w:id="34"/>
       <w:r>
         <w:fldChar w:fldCharType="end"/>
       </w:r>
@@ -7459,7 +7413,7 @@
           <v:shape id="_x0000_i1085" type="#_x0000_t75" style="width:18pt;height:18.6pt" o:ole="">
             <v:imagedata r:id="rId133" o:title=""/>
           </v:shape>
-          <o:OLEObject Type="Embed" ProgID="Equation.DSMT4" ShapeID="_x0000_i1085" DrawAspect="Content" ObjectID="_1590945629" r:id="rId134"/>
+          <o:OLEObject Type="Embed" ProgID="Equation.DSMT4" ShapeID="_x0000_i1085" DrawAspect="Content" ObjectID="_1590946666" r:id="rId134"/>
         </w:object>
       </w:r>
       <w:r>
@@ -7485,23 +7439,19 @@
       <w:pPr>
         <w:pStyle w:val="Heading3"/>
       </w:pPr>
-      <w:bookmarkStart w:id="34" w:name="_Toc515997173"/>
-      <w:bookmarkStart w:id="35" w:name="_Toc517202413"/>
-      <w:r>
+      <w:bookmarkStart w:id="35" w:name="_Toc515997173"/>
+      <w:bookmarkStart w:id="36" w:name="_Toc517202413"/>
+      <w:r>
+        <w:lastRenderedPageBreak/>
         <w:t>Tuning Curve Optimization Model</w:t>
       </w:r>
-      <w:bookmarkEnd w:id="34"/>
       <w:bookmarkEnd w:id="35"/>
-    </w:p>
-    <w:p>
-      <w:r>
-        <w:t xml:space="preserve">Similar to </w:t>
-      </w:r>
-      <w:proofErr w:type="spellStart"/>
-      <w:r>
-        <w:t>Tunelab</w:t>
-      </w:r>
-      <w:proofErr w:type="spellEnd"/>
+      <w:bookmarkEnd w:id="36"/>
+    </w:p>
+    <w:p>
+      <w:r>
+        <w:t>Similar to Tunelab</w:t>
+      </w:r>
       <w:r>
         <w:t xml:space="preserve"> ®</w:t>
       </w:r>
@@ -7534,7 +7484,7 @@
           <v:shape id="_x0000_i1086" type="#_x0000_t75" style="width:12pt;height:18pt" o:ole="">
             <v:imagedata r:id="rId135" o:title=""/>
           </v:shape>
-          <o:OLEObject Type="Embed" ProgID="Equation.DSMT4" ShapeID="_x0000_i1086" DrawAspect="Content" ObjectID="_1590945630" r:id="rId136"/>
+          <o:OLEObject Type="Embed" ProgID="Equation.DSMT4" ShapeID="_x0000_i1086" DrawAspect="Content" ObjectID="_1590946667" r:id="rId136"/>
         </w:object>
       </w:r>
       <w:r>
@@ -7560,7 +7510,7 @@
           <v:shape id="_x0000_i1087" type="#_x0000_t75" style="width:23.4pt;height:13.8pt" o:ole="">
             <v:imagedata r:id="rId137" o:title=""/>
           </v:shape>
-          <o:OLEObject Type="Embed" ProgID="Equation.DSMT4" ShapeID="_x0000_i1087" DrawAspect="Content" ObjectID="_1590945631" r:id="rId138"/>
+          <o:OLEObject Type="Embed" ProgID="Equation.DSMT4" ShapeID="_x0000_i1087" DrawAspect="Content" ObjectID="_1590946668" r:id="rId138"/>
         </w:object>
       </w:r>
       <w:r>
@@ -7574,7 +7524,7 @@
           <v:shape id="_x0000_i1088" type="#_x0000_t75" style="width:42pt;height:16.2pt" o:ole="">
             <v:imagedata r:id="rId139" o:title=""/>
           </v:shape>
-          <o:OLEObject Type="Embed" ProgID="Equation.DSMT4" ShapeID="_x0000_i1088" DrawAspect="Content" ObjectID="_1590945632" r:id="rId140"/>
+          <o:OLEObject Type="Embed" ProgID="Equation.DSMT4" ShapeID="_x0000_i1088" DrawAspect="Content" ObjectID="_1590946669" r:id="rId140"/>
         </w:object>
       </w:r>
       <w:r>
@@ -7588,7 +7538,7 @@
           <v:shape id="_x0000_i1089" type="#_x0000_t75" style="width:42pt;height:20.4pt" o:ole="">
             <v:imagedata r:id="rId141" o:title=""/>
           </v:shape>
-          <o:OLEObject Type="Embed" ProgID="Equation.DSMT4" ShapeID="_x0000_i1089" DrawAspect="Content" ObjectID="_1590945633" r:id="rId142"/>
+          <o:OLEObject Type="Embed" ProgID="Equation.DSMT4" ShapeID="_x0000_i1089" DrawAspect="Content" ObjectID="_1590946670" r:id="rId142"/>
         </w:object>
       </w:r>
       <w:r>
@@ -7657,7 +7607,7 @@
           <v:shape id="_x0000_i1090" type="#_x0000_t75" style="width:13.8pt;height:18pt" o:ole="">
             <v:imagedata r:id="rId143" o:title=""/>
           </v:shape>
-          <o:OLEObject Type="Embed" ProgID="Equation.DSMT4" ShapeID="_x0000_i1090" DrawAspect="Content" ObjectID="_1590945634" r:id="rId144"/>
+          <o:OLEObject Type="Embed" ProgID="Equation.DSMT4" ShapeID="_x0000_i1090" DrawAspect="Content" ObjectID="_1590946671" r:id="rId144"/>
         </w:object>
       </w:r>
       <w:r>
@@ -7672,7 +7622,6 @@
         <w:pStyle w:val="MTDisplayEquation"/>
       </w:pPr>
       <w:r>
-        <w:lastRenderedPageBreak/>
         <w:tab/>
       </w:r>
       <w:r>
@@ -7683,7 +7632,7 @@
           <v:shape id="_x0000_i1091" type="#_x0000_t75" style="width:232.8pt;height:135.6pt" o:ole="">
             <v:imagedata r:id="rId145" o:title=""/>
           </v:shape>
-          <o:OLEObject Type="Embed" ProgID="Equation.DSMT4" ShapeID="_x0000_i1091" DrawAspect="Content" ObjectID="_1590945635" r:id="rId146"/>
+          <o:OLEObject Type="Embed" ProgID="Equation.DSMT4" ShapeID="_x0000_i1091" DrawAspect="Content" ObjectID="_1590946672" r:id="rId146"/>
         </w:object>
       </w:r>
       <w:r>
@@ -7791,7 +7740,7 @@
           <v:shape id="_x0000_i1092" type="#_x0000_t75" style="width:24pt;height:13.8pt" o:ole="">
             <v:imagedata r:id="rId147" o:title=""/>
           </v:shape>
-          <o:OLEObject Type="Embed" ProgID="Equation.DSMT4" ShapeID="_x0000_i1092" DrawAspect="Content" ObjectID="_1590945636" r:id="rId148"/>
+          <o:OLEObject Type="Embed" ProgID="Equation.DSMT4" ShapeID="_x0000_i1092" DrawAspect="Content" ObjectID="_1590946673" r:id="rId148"/>
         </w:object>
       </w:r>
       <w:r>
@@ -7819,7 +7768,7 @@
           <v:shape id="_x0000_i1093" type="#_x0000_t75" style="width:149.4pt;height:48.6pt" o:ole="">
             <v:imagedata r:id="rId149" o:title=""/>
           </v:shape>
-          <o:OLEObject Type="Embed" ProgID="Equation.DSMT4" ShapeID="_x0000_i1093" DrawAspect="Content" ObjectID="_1590945637" r:id="rId150"/>
+          <o:OLEObject Type="Embed" ProgID="Equation.DSMT4" ShapeID="_x0000_i1093" DrawAspect="Content" ObjectID="_1590946674" r:id="rId150"/>
         </w:object>
       </w:r>
       <w:r>
@@ -7906,7 +7855,7 @@
           <v:shape id="_x0000_i1094" type="#_x0000_t75" style="width:209.4pt;height:95.4pt" o:ole="">
             <v:imagedata r:id="rId151" o:title=""/>
           </v:shape>
-          <o:OLEObject Type="Embed" ProgID="Equation.DSMT4" ShapeID="_x0000_i1094" DrawAspect="Content" ObjectID="_1590945638" r:id="rId152"/>
+          <o:OLEObject Type="Embed" ProgID="Equation.DSMT4" ShapeID="_x0000_i1094" DrawAspect="Content" ObjectID="_1590946675" r:id="rId152"/>
         </w:object>
       </w:r>
       <w:r>
@@ -7985,20 +7934,15 @@
           <v:shape id="_x0000_i1095" type="#_x0000_t75" style="width:27pt;height:20.4pt" o:ole="">
             <v:imagedata r:id="rId153" o:title=""/>
           </v:shape>
-          <o:OLEObject Type="Embed" ProgID="Equation.DSMT4" ShapeID="_x0000_i1095" DrawAspect="Content" ObjectID="_1590945639" r:id="rId154"/>
+          <o:OLEObject Type="Embed" ProgID="Equation.DSMT4" ShapeID="_x0000_i1095" DrawAspect="Content" ObjectID="_1590946676" r:id="rId154"/>
         </w:object>
       </w:r>
       <w:r>
         <w:t xml:space="preserve"> is only a value for calculation</w:t>
       </w:r>
       <w:r>
-        <w:t xml:space="preserve"> at </w:t>
-      </w:r>
-      <w:proofErr w:type="gramStart"/>
-      <w:r>
-        <w:t xml:space="preserve">given </w:t>
-      </w:r>
-      <w:proofErr w:type="gramEnd"/>
+        <w:t xml:space="preserve"> at given </w:t>
+      </w:r>
       <w:r>
         <w:rPr>
           <w:position w:val="-6"/>
@@ -8007,7 +7951,7 @@
           <v:shape id="_x0000_i1096" type="#_x0000_t75" style="width:9.6pt;height:13.8pt" o:ole="">
             <v:imagedata r:id="rId155" o:title=""/>
           </v:shape>
-          <o:OLEObject Type="Embed" ProgID="Equation.DSMT4" ShapeID="_x0000_i1096" DrawAspect="Content" ObjectID="_1590945640" r:id="rId156"/>
+          <o:OLEObject Type="Embed" ProgID="Equation.DSMT4" ShapeID="_x0000_i1096" DrawAspect="Content" ObjectID="_1590946677" r:id="rId156"/>
         </w:object>
       </w:r>
       <w:r>
@@ -8026,7 +7970,7 @@
           <v:shape id="_x0000_i1097" type="#_x0000_t75" style="width:28.8pt;height:20.4pt" o:ole="">
             <v:imagedata r:id="rId157" o:title=""/>
           </v:shape>
-          <o:OLEObject Type="Embed" ProgID="Equation.DSMT4" ShapeID="_x0000_i1097" DrawAspect="Content" ObjectID="_1590945641" r:id="rId158"/>
+          <o:OLEObject Type="Embed" ProgID="Equation.DSMT4" ShapeID="_x0000_i1097" DrawAspect="Content" ObjectID="_1590946678" r:id="rId158"/>
         </w:object>
       </w:r>
       <w:r>
@@ -8057,7 +8001,7 @@
           <v:shape id="_x0000_i1098" type="#_x0000_t75" style="width:30pt;height:20.4pt" o:ole="">
             <v:imagedata r:id="rId159" o:title=""/>
           </v:shape>
-          <o:OLEObject Type="Embed" ProgID="Equation.DSMT4" ShapeID="_x0000_i1098" DrawAspect="Content" ObjectID="_1590945642" r:id="rId160"/>
+          <o:OLEObject Type="Embed" ProgID="Equation.DSMT4" ShapeID="_x0000_i1098" DrawAspect="Content" ObjectID="_1590946679" r:id="rId160"/>
         </w:object>
       </w:r>
       <w:r>
@@ -8069,6 +8013,7 @@
         <w:pStyle w:val="MTDisplayEquation"/>
       </w:pPr>
       <w:r>
+        <w:lastRenderedPageBreak/>
         <w:tab/>
       </w:r>
       <w:r>
@@ -8079,7 +8024,7 @@
           <v:shape id="_x0000_i1099" type="#_x0000_t75" style="width:102pt;height:20.4pt" o:ole="">
             <v:imagedata r:id="rId161" o:title=""/>
           </v:shape>
-          <o:OLEObject Type="Embed" ProgID="Equation.DSMT4" ShapeID="_x0000_i1099" DrawAspect="Content" ObjectID="_1590945643" r:id="rId162"/>
+          <o:OLEObject Type="Embed" ProgID="Equation.DSMT4" ShapeID="_x0000_i1099" DrawAspect="Content" ObjectID="_1590946680" r:id="rId162"/>
         </w:object>
       </w:r>
       <w:r>
@@ -8167,7 +8112,7 @@
           <v:shape id="_x0000_i1100" type="#_x0000_t75" style="width:25.8pt;height:20.4pt" o:ole="">
             <v:imagedata r:id="rId163" o:title=""/>
           </v:shape>
-          <o:OLEObject Type="Embed" ProgID="Equation.DSMT4" ShapeID="_x0000_i1100" DrawAspect="Content" ObjectID="_1590945644" r:id="rId164"/>
+          <o:OLEObject Type="Embed" ProgID="Equation.DSMT4" ShapeID="_x0000_i1100" DrawAspect="Content" ObjectID="_1590946681" r:id="rId164"/>
         </w:object>
       </w:r>
       <w:r>
@@ -8189,7 +8134,7 @@
           <v:shape id="_x0000_i1101" type="#_x0000_t75" style="width:91.2pt;height:30pt" o:ole="">
             <v:imagedata r:id="rId165" o:title=""/>
           </v:shape>
-          <o:OLEObject Type="Embed" ProgID="Equation.DSMT4" ShapeID="_x0000_i1101" DrawAspect="Content" ObjectID="_1590945645" r:id="rId166"/>
+          <o:OLEObject Type="Embed" ProgID="Equation.DSMT4" ShapeID="_x0000_i1101" DrawAspect="Content" ObjectID="_1590946682" r:id="rId166"/>
         </w:object>
       </w:r>
       <w:r>
@@ -8277,7 +8222,6 @@
         <w:pStyle w:val="MTDisplayEquation"/>
       </w:pPr>
       <w:r>
-        <w:lastRenderedPageBreak/>
         <w:tab/>
       </w:r>
       <w:r>
@@ -8288,7 +8232,7 @@
           <v:shape id="_x0000_i1102" type="#_x0000_t75" style="width:80.4pt;height:33.6pt" o:ole="">
             <v:imagedata r:id="rId167" o:title=""/>
           </v:shape>
-          <o:OLEObject Type="Embed" ProgID="Equation.DSMT4" ShapeID="_x0000_i1102" DrawAspect="Content" ObjectID="_1590945646" r:id="rId168"/>
+          <o:OLEObject Type="Embed" ProgID="Equation.DSMT4" ShapeID="_x0000_i1102" DrawAspect="Content" ObjectID="_1590946683" r:id="rId168"/>
         </w:object>
       </w:r>
       <w:r>
@@ -8367,7 +8311,7 @@
           <v:shape id="_x0000_i1103" type="#_x0000_t75" style="width:27pt;height:20.4pt" o:ole="">
             <v:imagedata r:id="rId169" o:title=""/>
           </v:shape>
-          <o:OLEObject Type="Embed" ProgID="Equation.DSMT4" ShapeID="_x0000_i1103" DrawAspect="Content" ObjectID="_1590945647" r:id="rId170"/>
+          <o:OLEObject Type="Embed" ProgID="Equation.DSMT4" ShapeID="_x0000_i1103" DrawAspect="Content" ObjectID="_1590946684" r:id="rId170"/>
         </w:object>
       </w:r>
       <w:r>
@@ -8384,20 +8328,15 @@
           <v:shape id="_x0000_i1104" type="#_x0000_t75" style="width:7.2pt;height:12pt" o:ole="">
             <v:imagedata r:id="rId171" o:title=""/>
           </v:shape>
-          <o:OLEObject Type="Embed" ProgID="Equation.DSMT4" ShapeID="_x0000_i1104" DrawAspect="Content" ObjectID="_1590945648" r:id="rId172"/>
+          <o:OLEObject Type="Embed" ProgID="Equation.DSMT4" ShapeID="_x0000_i1104" DrawAspect="Content" ObjectID="_1590946685" r:id="rId172"/>
         </w:object>
       </w:r>
       <w:r>
         <w:t xml:space="preserve"> is from 1</w:t>
       </w:r>
       <w:r>
-        <w:t xml:space="preserve"> </w:t>
-      </w:r>
-      <w:proofErr w:type="gramStart"/>
-      <w:r>
-        <w:t xml:space="preserve">and </w:t>
-      </w:r>
-      <w:proofErr w:type="gramEnd"/>
+        <w:t xml:space="preserve"> and </w:t>
+      </w:r>
       <w:r>
         <w:rPr>
           <w:position w:val="-16"/>
@@ -8406,7 +8345,7 @@
           <v:shape id="_x0000_i1105" type="#_x0000_t75" style="width:58.2pt;height:19.2pt" o:ole="">
             <v:imagedata r:id="rId173" o:title=""/>
           </v:shape>
-          <o:OLEObject Type="Embed" ProgID="Equation.DSMT4" ShapeID="_x0000_i1105" DrawAspect="Content" ObjectID="_1590945649" r:id="rId174"/>
+          <o:OLEObject Type="Embed" ProgID="Equation.DSMT4" ShapeID="_x0000_i1105" DrawAspect="Content" ObjectID="_1590946686" r:id="rId174"/>
         </w:object>
       </w:r>
       <w:r>
@@ -8420,7 +8359,7 @@
           <v:shape id="_x0000_i1106" type="#_x0000_t75" style="width:22.2pt;height:19.2pt" o:ole="">
             <v:imagedata r:id="rId175" o:title=""/>
           </v:shape>
-          <o:OLEObject Type="Embed" ProgID="Equation.DSMT4" ShapeID="_x0000_i1106" DrawAspect="Content" ObjectID="_1590945650" r:id="rId176"/>
+          <o:OLEObject Type="Embed" ProgID="Equation.DSMT4" ShapeID="_x0000_i1106" DrawAspect="Content" ObjectID="_1590946687" r:id="rId176"/>
         </w:object>
       </w:r>
       <w:r>
@@ -8445,7 +8384,7 @@
           <v:shape id="_x0000_i1107" type="#_x0000_t75" style="width:25.8pt;height:20.4pt" o:ole="">
             <v:imagedata r:id="rId177" o:title=""/>
           </v:shape>
-          <o:OLEObject Type="Embed" ProgID="Equation.DSMT4" ShapeID="_x0000_i1107" DrawAspect="Content" ObjectID="_1590945651" r:id="rId178"/>
+          <o:OLEObject Type="Embed" ProgID="Equation.DSMT4" ShapeID="_x0000_i1107" DrawAspect="Content" ObjectID="_1590946688" r:id="rId178"/>
         </w:object>
       </w:r>
       <w:r>
@@ -8455,13 +8394,8 @@
         <w:t xml:space="preserve"> multi-variable</w:t>
       </w:r>
       <w:r>
-        <w:t xml:space="preserve"> polynomial function, which is very easy to minimize by linear regression method to calculate the fitting </w:t>
-      </w:r>
-      <w:proofErr w:type="gramStart"/>
-      <w:r>
-        <w:t xml:space="preserve">parameter </w:t>
-      </w:r>
-      <w:proofErr w:type="gramEnd"/>
+        <w:t xml:space="preserve"> polynomial function, which is very easy to minimize by linear regression method to calculate the fitting parameter </w:t>
+      </w:r>
       <w:r>
         <w:rPr>
           <w:position w:val="-14"/>
@@ -8470,7 +8404,7 @@
           <v:shape id="_x0000_i1108" type="#_x0000_t75" style="width:23.4pt;height:20.4pt" o:ole="">
             <v:imagedata r:id="rId179" o:title=""/>
           </v:shape>
-          <o:OLEObject Type="Embed" ProgID="Equation.DSMT4" ShapeID="_x0000_i1108" DrawAspect="Content" ObjectID="_1590945652" r:id="rId180"/>
+          <o:OLEObject Type="Embed" ProgID="Equation.DSMT4" ShapeID="_x0000_i1108" DrawAspect="Content" ObjectID="_1590946689" r:id="rId180"/>
         </w:object>
       </w:r>
       <w:r>
@@ -8492,7 +8426,7 @@
           <v:shape id="_x0000_i1109" type="#_x0000_t75" style="width:23.4pt;height:20.4pt" o:ole="">
             <v:imagedata r:id="rId179" o:title=""/>
           </v:shape>
-          <o:OLEObject Type="Embed" ProgID="Equation.DSMT4" ShapeID="_x0000_i1109" DrawAspect="Content" ObjectID="_1590945653" r:id="rId181"/>
+          <o:OLEObject Type="Embed" ProgID="Equation.DSMT4" ShapeID="_x0000_i1109" DrawAspect="Content" ObjectID="_1590946690" r:id="rId181"/>
         </w:object>
       </w:r>
       <w:r>
@@ -8509,7 +8443,7 @@
           <v:shape id="_x0000_i1110" type="#_x0000_t75" style="width:29.4pt;height:20.4pt" o:ole="">
             <v:imagedata r:id="rId182" o:title=""/>
           </v:shape>
-          <o:OLEObject Type="Embed" ProgID="Equation.DSMT4" ShapeID="_x0000_i1110" DrawAspect="Content" ObjectID="_1590945654" r:id="rId183"/>
+          <o:OLEObject Type="Embed" ProgID="Equation.DSMT4" ShapeID="_x0000_i1110" DrawAspect="Content" ObjectID="_1590946691" r:id="rId183"/>
         </w:object>
       </w:r>
       <w:r>
@@ -8630,14 +8564,12 @@
       <w:r>
         <w:t xml:space="preserve"> </w:t>
       </w:r>
-      <w:proofErr w:type="gramStart"/>
       <w:r>
         <w:t>C</w:t>
       </w:r>
       <w:r>
         <w:t>(</w:t>
       </w:r>
-      <w:proofErr w:type="gramEnd"/>
       <w:r>
         <w:rPr>
           <w:i/>
@@ -8762,14 +8694,12 @@
       <w:r>
         <w:t xml:space="preserve"> </w:t>
       </w:r>
-      <w:proofErr w:type="gramStart"/>
       <w:r>
         <w:t>D</w:t>
       </w:r>
       <w:r>
         <w:t>(</w:t>
       </w:r>
-      <w:proofErr w:type="gramEnd"/>
       <w:r>
         <w:rPr>
           <w:i/>
@@ -8898,14 +8828,12 @@
       <w:r>
         <w:t xml:space="preserve"> </w:t>
       </w:r>
-      <w:proofErr w:type="gramStart"/>
       <w:r>
         <w:t>C</w:t>
       </w:r>
       <w:r>
         <w:t>(</w:t>
       </w:r>
-      <w:proofErr w:type="gramEnd"/>
       <w:r>
         <w:rPr>
           <w:i/>
@@ -9030,14 +8958,12 @@
       <w:r>
         <w:t xml:space="preserve"> </w:t>
       </w:r>
-      <w:proofErr w:type="gramStart"/>
       <w:r>
         <w:t>D</w:t>
       </w:r>
       <w:r>
         <w:t>(</w:t>
       </w:r>
-      <w:proofErr w:type="gramEnd"/>
       <w:r>
         <w:rPr>
           <w:i/>
@@ -9078,8 +9004,6 @@
         </w:rPr>
         <w:t>its</w:t>
       </w:r>
-      <w:bookmarkStart w:id="36" w:name="_GoBack"/>
-      <w:bookmarkEnd w:id="36"/>
       <w:r>
         <w:t xml:space="preserve"> idea</w:t>
       </w:r>
@@ -9136,13 +9060,8 @@
         <w:t>12 equal temperament tuning strategy.</w:t>
       </w:r>
       <w:r>
-        <w:t xml:space="preserve"> The temperament function is defined to </w:t>
-      </w:r>
-      <w:proofErr w:type="gramStart"/>
-      <w:r>
-        <w:t xml:space="preserve">be </w:t>
-      </w:r>
-      <w:proofErr w:type="gramEnd"/>
+        <w:t xml:space="preserve"> The temperament function is defined to be </w:t>
+      </w:r>
       <w:r>
         <w:rPr>
           <w:position w:val="-14"/>
@@ -9151,7 +9070,7 @@
           <v:shape id="_x0000_i1111" type="#_x0000_t75" style="width:27pt;height:20.4pt" o:ole="">
             <v:imagedata r:id="rId188" o:title=""/>
           </v:shape>
-          <o:OLEObject Type="Embed" ProgID="Equation.DSMT4" ShapeID="_x0000_i1111" DrawAspect="Content" ObjectID="_1590945655" r:id="rId189"/>
+          <o:OLEObject Type="Embed" ProgID="Equation.DSMT4" ShapeID="_x0000_i1111" DrawAspect="Content" ObjectID="_1590946692" r:id="rId189"/>
         </w:object>
       </w:r>
       <w:r>
@@ -9827,7 +9746,7 @@
           <v:shape id="_x0000_i1112" type="#_x0000_t75" style="width:103.2pt;height:20.4pt" o:ole="">
             <v:imagedata r:id="rId190" o:title=""/>
           </v:shape>
-          <o:OLEObject Type="Embed" ProgID="Equation.DSMT4" ShapeID="_x0000_i1112" DrawAspect="Content" ObjectID="_1590945656" r:id="rId191"/>
+          <o:OLEObject Type="Embed" ProgID="Equation.DSMT4" ShapeID="_x0000_i1112" DrawAspect="Content" ObjectID="_1590946693" r:id="rId191"/>
         </w:object>
       </w:r>
       <w:r>
@@ -9933,7 +9852,7 @@
           <v:shape id="_x0000_i1113" type="#_x0000_t75" style="width:37.2pt;height:20.4pt" o:ole="">
             <v:imagedata r:id="rId192" o:title=""/>
           </v:shape>
-          <o:OLEObject Type="Embed" ProgID="Equation.DSMT4" ShapeID="_x0000_i1113" DrawAspect="Content" ObjectID="_1590945657" r:id="rId193"/>
+          <o:OLEObject Type="Embed" ProgID="Equation.DSMT4" ShapeID="_x0000_i1113" DrawAspect="Content" ObjectID="_1590946694" r:id="rId193"/>
         </w:object>
       </w:r>
       <w:r>
@@ -9961,7 +9880,7 @@
           <v:shape id="_x0000_i1114" type="#_x0000_t75" style="width:100.8pt;height:24pt" o:ole="">
             <v:imagedata r:id="rId194" o:title=""/>
           </v:shape>
-          <o:OLEObject Type="Embed" ProgID="Equation.DSMT4" ShapeID="_x0000_i1114" DrawAspect="Content" ObjectID="_1590945658" r:id="rId195"/>
+          <o:OLEObject Type="Embed" ProgID="Equation.DSMT4" ShapeID="_x0000_i1114" DrawAspect="Content" ObjectID="_1590946695" r:id="rId195"/>
         </w:object>
       </w:r>
       <w:r>
@@ -10043,7 +9962,7 @@
           <v:shape id="_x0000_i1115" type="#_x0000_t75" style="width:201pt;height:85.8pt" o:ole="">
             <v:imagedata r:id="rId196" o:title=""/>
           </v:shape>
-          <o:OLEObject Type="Embed" ProgID="Equation.DSMT4" ShapeID="_x0000_i1115" DrawAspect="Content" ObjectID="_1590945659" r:id="rId197"/>
+          <o:OLEObject Type="Embed" ProgID="Equation.DSMT4" ShapeID="_x0000_i1115" DrawAspect="Content" ObjectID="_1590946696" r:id="rId197"/>
         </w:object>
       </w:r>
       <w:r>
@@ -10114,13 +10033,8 @@
     </w:p>
     <w:p>
       <w:r>
-        <w:t xml:space="preserve">From </w:t>
-      </w:r>
-      <w:proofErr w:type="gramStart"/>
-      <w:r>
-        <w:t xml:space="preserve">Equation </w:t>
-      </w:r>
-      <w:proofErr w:type="gramEnd"/>
+        <w:t xml:space="preserve">From Equation </w:t>
+      </w:r>
       <w:r>
         <w:fldChar w:fldCharType="begin"/>
       </w:r>
@@ -10156,7 +10070,7 @@
           <v:shape id="_x0000_i1116" type="#_x0000_t75" style="width:24pt;height:19.2pt" o:ole="">
             <v:imagedata r:id="rId198" o:title=""/>
           </v:shape>
-          <o:OLEObject Type="Embed" ProgID="Equation.DSMT4" ShapeID="_x0000_i1116" DrawAspect="Content" ObjectID="_1590945660" r:id="rId199"/>
+          <o:OLEObject Type="Embed" ProgID="Equation.DSMT4" ShapeID="_x0000_i1116" DrawAspect="Content" ObjectID="_1590946697" r:id="rId199"/>
         </w:object>
       </w:r>
       <w:r>
@@ -10170,7 +10084,7 @@
           <v:shape id="_x0000_i1117" type="#_x0000_t75" style="width:28.8pt;height:19.2pt" o:ole="">
             <v:imagedata r:id="rId200" o:title=""/>
           </v:shape>
-          <o:OLEObject Type="Embed" ProgID="Equation.DSMT4" ShapeID="_x0000_i1117" DrawAspect="Content" ObjectID="_1590945661" r:id="rId201"/>
+          <o:OLEObject Type="Embed" ProgID="Equation.DSMT4" ShapeID="_x0000_i1117" DrawAspect="Content" ObjectID="_1590946698" r:id="rId201"/>
         </w:object>
       </w:r>
       <w:r>
@@ -10450,16 +10364,11 @@
         <w:t xml:space="preserve">Then, we have the converted </w:t>
       </w:r>
       <w:r>
-        <w:t xml:space="preserve">the spectrum into pitch </w:t>
-      </w:r>
-      <w:proofErr w:type="gramStart"/>
-      <w:r>
-        <w:t>domain</w:t>
+        <w:t>the spectrum into pitch domain</w:t>
       </w:r>
       <w:r>
         <w:t xml:space="preserve"> </w:t>
       </w:r>
-      <w:proofErr w:type="gramEnd"/>
       <w:r>
         <w:rPr>
           <w:position w:val="-14"/>
@@ -10468,7 +10377,7 @@
           <v:shape id="_x0000_i1118" type="#_x0000_t75" style="width:25.8pt;height:19.8pt" o:ole="">
             <v:imagedata r:id="rId202" o:title=""/>
           </v:shape>
-          <o:OLEObject Type="Embed" ProgID="Equation.DSMT4" ShapeID="_x0000_i1118" DrawAspect="Content" ObjectID="_1590945662" r:id="rId203"/>
+          <o:OLEObject Type="Embed" ProgID="Equation.DSMT4" ShapeID="_x0000_i1118" DrawAspect="Content" ObjectID="_1590946699" r:id="rId203"/>
         </w:object>
       </w:r>
       <w:r>
@@ -10496,7 +10405,7 @@
           <v:shape id="_x0000_i1119" type="#_x0000_t75" style="width:138pt;height:39.6pt" o:ole="">
             <v:imagedata r:id="rId204" o:title=""/>
           </v:shape>
-          <o:OLEObject Type="Embed" ProgID="Equation.DSMT4" ShapeID="_x0000_i1119" DrawAspect="Content" ObjectID="_1590945663" r:id="rId205"/>
+          <o:OLEObject Type="Embed" ProgID="Equation.DSMT4" ShapeID="_x0000_i1119" DrawAspect="Content" ObjectID="_1590946700" r:id="rId205"/>
         </w:object>
       </w:r>
       <w:r>
@@ -10575,20 +10484,15 @@
           <v:shape id="_x0000_i1120" type="#_x0000_t75" style="width:9.6pt;height:14.4pt" o:ole="">
             <v:imagedata r:id="rId206" o:title=""/>
           </v:shape>
-          <o:OLEObject Type="Embed" ProgID="Equation.DSMT4" ShapeID="_x0000_i1120" DrawAspect="Content" ObjectID="_1590945664" r:id="rId207"/>
+          <o:OLEObject Type="Embed" ProgID="Equation.DSMT4" ShapeID="_x0000_i1120" DrawAspect="Content" ObjectID="_1590946701" r:id="rId207"/>
         </w:object>
       </w:r>
       <w:r>
         <w:t xml:space="preserve"> we will have 1000 samples in total</w:t>
       </w:r>
       <w:r>
-        <w:t xml:space="preserve">, each sample pitch denote </w:t>
-      </w:r>
-      <w:proofErr w:type="gramStart"/>
-      <w:r>
-        <w:t xml:space="preserve">as </w:t>
-      </w:r>
-      <w:proofErr w:type="gramEnd"/>
+        <w:t xml:space="preserve">, each sample pitch denote as </w:t>
+      </w:r>
       <w:r>
         <w:rPr>
           <w:position w:val="-4"/>
@@ -10597,7 +10501,7 @@
           <v:shape id="_x0000_i1121" type="#_x0000_t75" style="width:10.8pt;height:10.2pt" o:ole="">
             <v:imagedata r:id="rId208" o:title=""/>
           </v:shape>
-          <o:OLEObject Type="Embed" ProgID="Equation.DSMT4" ShapeID="_x0000_i1121" DrawAspect="Content" ObjectID="_1590945665" r:id="rId209"/>
+          <o:OLEObject Type="Embed" ProgID="Equation.DSMT4" ShapeID="_x0000_i1121" DrawAspect="Content" ObjectID="_1590946702" r:id="rId209"/>
         </w:object>
       </w:r>
       <w:r>
@@ -10648,7 +10552,7 @@
           <v:shape id="_x0000_i1122" type="#_x0000_t75" style="width:21pt;height:19.8pt" o:ole="">
             <v:imagedata r:id="rId210" o:title=""/>
           </v:shape>
-          <o:OLEObject Type="Embed" ProgID="Equation.DSMT4" ShapeID="_x0000_i1122" DrawAspect="Content" ObjectID="_1590945666" r:id="rId211"/>
+          <o:OLEObject Type="Embed" ProgID="Equation.DSMT4" ShapeID="_x0000_i1122" DrawAspect="Content" ObjectID="_1590946703" r:id="rId211"/>
         </w:object>
       </w:r>
       <w:r>
@@ -10665,7 +10569,7 @@
           <v:shape id="_x0000_i1123" type="#_x0000_t75" style="width:15.6pt;height:12pt" o:ole="">
             <v:imagedata r:id="rId212" o:title=""/>
           </v:shape>
-          <o:OLEObject Type="Embed" ProgID="Equation.DSMT4" ShapeID="_x0000_i1123" DrawAspect="Content" ObjectID="_1590945667" r:id="rId213"/>
+          <o:OLEObject Type="Embed" ProgID="Equation.DSMT4" ShapeID="_x0000_i1123" DrawAspect="Content" ObjectID="_1590946704" r:id="rId213"/>
         </w:object>
       </w:r>
       <w:r>
@@ -10690,7 +10594,7 @@
           <v:shape id="_x0000_i1124" type="#_x0000_t75" style="width:108.6pt;height:24pt" o:ole="">
             <v:imagedata r:id="rId214" o:title=""/>
           </v:shape>
-          <o:OLEObject Type="Embed" ProgID="Equation.DSMT4" ShapeID="_x0000_i1124" DrawAspect="Content" ObjectID="_1590945668" r:id="rId215"/>
+          <o:OLEObject Type="Embed" ProgID="Equation.DSMT4" ShapeID="_x0000_i1124" DrawAspect="Content" ObjectID="_1590946705" r:id="rId215"/>
         </w:object>
       </w:r>
       <w:r>
@@ -10777,7 +10681,7 @@
           <v:shape id="_x0000_i1125" type="#_x0000_t75" style="width:123pt;height:19.8pt" o:ole="">
             <v:imagedata r:id="rId216" o:title=""/>
           </v:shape>
-          <o:OLEObject Type="Embed" ProgID="Equation.DSMT4" ShapeID="_x0000_i1125" DrawAspect="Content" ObjectID="_1590945669" r:id="rId217"/>
+          <o:OLEObject Type="Embed" ProgID="Equation.DSMT4" ShapeID="_x0000_i1125" DrawAspect="Content" ObjectID="_1590946706" r:id="rId217"/>
         </w:object>
       </w:r>
       <w:r>
@@ -10808,7 +10712,10 @@
         <w:fldChar w:fldCharType="begin"/>
       </w:r>
       <w:r>
-        <w:instrText xml:space="preserve"> SEQ MTSec \c \* Arabic \* MERGEFORMAT </w:instrText>
+        <w:instrText xml:space="preserve"> SEQ MTSec \c \* Arabic \* M</w:instrText>
+      </w:r>
+      <w:r>
+        <w:instrText xml:space="preserve">ERGEFORMAT </w:instrText>
       </w:r>
       <w:r>
         <w:fldChar w:fldCharType="separate"/>
@@ -10864,7 +10771,7 @@
           <v:shape id="_x0000_i1126" type="#_x0000_t75" style="width:214.8pt;height:55.8pt" o:ole="">
             <v:imagedata r:id="rId218" o:title=""/>
           </v:shape>
-          <o:OLEObject Type="Embed" ProgID="Equation.DSMT4" ShapeID="_x0000_i1126" DrawAspect="Content" ObjectID="_1590945670" r:id="rId219"/>
+          <o:OLEObject Type="Embed" ProgID="Equation.DSMT4" ShapeID="_x0000_i1126" DrawAspect="Content" ObjectID="_1590946707" r:id="rId219"/>
         </w:object>
       </w:r>
       <w:r>
@@ -10913,7 +10820,10 @@
         <w:fldChar w:fldCharType="begin"/>
       </w:r>
       <w:r>
-        <w:instrText xml:space="preserve"> SEQ MTEqn \c \* Arabic \* MERGEFORMAT </w:instrText>
+        <w:instrText xml:space="preserve"> SEQ MTEqn</w:instrText>
+      </w:r>
+      <w:r>
+        <w:instrText xml:space="preserve"> \c \* Arabic \* MERGEFORMAT </w:instrText>
       </w:r>
       <w:r>
         <w:fldChar w:fldCharType="separate"/>
@@ -10943,20 +10853,15 @@
           <v:shape id="_x0000_i1127" type="#_x0000_t75" style="width:22.8pt;height:19.8pt" o:ole="">
             <v:imagedata r:id="rId220" o:title=""/>
           </v:shape>
-          <o:OLEObject Type="Embed" ProgID="Equation.DSMT4" ShapeID="_x0000_i1127" DrawAspect="Content" ObjectID="_1590945671" r:id="rId221"/>
+          <o:OLEObject Type="Embed" ProgID="Equation.DSMT4" ShapeID="_x0000_i1127" DrawAspect="Content" ObjectID="_1590946708" r:id="rId221"/>
         </w:object>
       </w:r>
       <w:r>
         <w:t xml:space="preserve"> </w:t>
       </w:r>
       <w:r>
-        <w:t xml:space="preserve">is the density </w:t>
-      </w:r>
-      <w:proofErr w:type="gramStart"/>
-      <w:r>
-        <w:t>function:</w:t>
-      </w:r>
-      <w:proofErr w:type="gramEnd"/>
+        <w:t>is the density function:</w:t>
+      </w:r>
     </w:p>
     <w:p>
       <w:pPr>
@@ -10973,7 +10878,7 @@
           <v:shape id="_x0000_i1128" type="#_x0000_t75" style="width:75pt;height:54pt" o:ole="">
             <v:imagedata r:id="rId222" o:title=""/>
           </v:shape>
-          <o:OLEObject Type="Embed" ProgID="Equation.DSMT4" ShapeID="_x0000_i1128" DrawAspect="Content" ObjectID="_1590945672" r:id="rId223"/>
+          <o:OLEObject Type="Embed" ProgID="Equation.DSMT4" ShapeID="_x0000_i1128" DrawAspect="Content" ObjectID="_1590946709" r:id="rId223"/>
         </w:object>
       </w:r>
       <w:r>
@@ -11063,7 +10968,7 @@
           <v:shape id="_x0000_i1129" type="#_x0000_t75" style="width:31.2pt;height:19.8pt" o:ole="">
             <v:imagedata r:id="rId224" o:title=""/>
           </v:shape>
-          <o:OLEObject Type="Embed" ProgID="Equation.DSMT4" ShapeID="_x0000_i1129" DrawAspect="Content" ObjectID="_1590945673" r:id="rId225"/>
+          <o:OLEObject Type="Embed" ProgID="Equation.DSMT4" ShapeID="_x0000_i1129" DrawAspect="Content" ObjectID="_1590946710" r:id="rId225"/>
         </w:object>
       </w:r>
       <w:r>
@@ -11092,7 +10997,7 @@
           <v:shape id="_x0000_i1130" type="#_x0000_t75" style="width:96pt;height:43.8pt" o:ole="">
             <v:imagedata r:id="rId226" o:title=""/>
           </v:shape>
-          <o:OLEObject Type="Embed" ProgID="Equation.DSMT4" ShapeID="_x0000_i1130" DrawAspect="Content" ObjectID="_1590945674" r:id="rId227"/>
+          <o:OLEObject Type="Embed" ProgID="Equation.DSMT4" ShapeID="_x0000_i1130" DrawAspect="Content" ObjectID="_1590946711" r:id="rId227"/>
         </w:object>
       </w:r>
       <w:r>
@@ -11171,7 +11076,7 @@
           <v:shape id="_x0000_i1131" type="#_x0000_t75" style="width:31.2pt;height:19.8pt" o:ole="">
             <v:imagedata r:id="rId228" o:title=""/>
           </v:shape>
-          <o:OLEObject Type="Embed" ProgID="Equation.DSMT4" ShapeID="_x0000_i1131" DrawAspect="Content" ObjectID="_1590945675" r:id="rId229"/>
+          <o:OLEObject Type="Embed" ProgID="Equation.DSMT4" ShapeID="_x0000_i1131" DrawAspect="Content" ObjectID="_1590946712" r:id="rId229"/>
         </w:object>
       </w:r>
       <w:r>
@@ -11194,7 +11099,7 @@
           <v:shape id="_x0000_i1132" type="#_x0000_t75" style="width:19.8pt;height:18pt" o:ole="">
             <v:imagedata r:id="rId230" o:title=""/>
           </v:shape>
-          <o:OLEObject Type="Embed" ProgID="Equation.DSMT4" ShapeID="_x0000_i1132" DrawAspect="Content" ObjectID="_1590945676" r:id="rId231"/>
+          <o:OLEObject Type="Embed" ProgID="Equation.DSMT4" ShapeID="_x0000_i1132" DrawAspect="Content" ObjectID="_1590946713" r:id="rId231"/>
         </w:object>
       </w:r>
       <w:r>
@@ -11222,7 +11127,7 @@
           <v:shape id="_x0000_i1133" type="#_x0000_t75" style="width:114pt;height:28.2pt" o:ole="">
             <v:imagedata r:id="rId232" o:title=""/>
           </v:shape>
-          <o:OLEObject Type="Embed" ProgID="Equation.DSMT4" ShapeID="_x0000_i1133" DrawAspect="Content" ObjectID="_1590945677" r:id="rId233"/>
+          <o:OLEObject Type="Embed" ProgID="Equation.DSMT4" ShapeID="_x0000_i1133" DrawAspect="Content" ObjectID="_1590946714" r:id="rId233"/>
         </w:object>
       </w:r>
       <w:r>
@@ -11309,7 +11214,7 @@
           <v:shape id="_x0000_i1134" type="#_x0000_t75" style="width:94.8pt;height:43.8pt" o:ole="">
             <v:imagedata r:id="rId234" o:title=""/>
           </v:shape>
-          <o:OLEObject Type="Embed" ProgID="Equation.DSMT4" ShapeID="_x0000_i1134" DrawAspect="Content" ObjectID="_1590945678" r:id="rId235"/>
+          <o:OLEObject Type="Embed" ProgID="Equation.DSMT4" ShapeID="_x0000_i1134" DrawAspect="Content" ObjectID="_1590946715" r:id="rId235"/>
         </w:object>
       </w:r>
       <w:r>
@@ -11340,10 +11245,7 @@
         <w:fldChar w:fldCharType="begin"/>
       </w:r>
       <w:r>
-        <w:instrText xml:space="preserve"> SEQ MTSec \c \* Arab</w:instrText>
-      </w:r>
-      <w:r>
-        <w:instrText xml:space="preserve">ic \* MERGEFORMAT </w:instrText>
+        <w:instrText xml:space="preserve"> SEQ MTSec \c \* Arabic \* MERGEFORMAT </w:instrText>
       </w:r>
       <w:r>
         <w:fldChar w:fldCharType="separate"/>
@@ -11391,17 +11293,12 @@
           <v:shape id="_x0000_i1135" type="#_x0000_t75" style="width:9pt;height:13.8pt" o:ole="">
             <v:imagedata r:id="rId236" o:title=""/>
           </v:shape>
-          <o:OLEObject Type="Embed" ProgID="Equation.DSMT4" ShapeID="_x0000_i1135" DrawAspect="Content" ObjectID="_1590945679" r:id="rId237"/>
+          <o:OLEObject Type="Embed" ProgID="Equation.DSMT4" ShapeID="_x0000_i1135" DrawAspect="Content" ObjectID="_1590946716" r:id="rId237"/>
         </w:object>
       </w:r>
       <w:r>
-        <w:t xml:space="preserve"> (entropy value for </w:t>
-      </w:r>
-      <w:proofErr w:type="gramStart"/>
-      <w:r>
-        <w:t xml:space="preserve">function </w:t>
-      </w:r>
-      <w:proofErr w:type="gramEnd"/>
+        <w:t xml:space="preserve"> (entropy value for function </w:t>
+      </w:r>
       <w:r>
         <w:rPr>
           <w:position w:val="-14"/>
@@ -11410,7 +11307,7 @@
           <v:shape id="_x0000_i1136" type="#_x0000_t75" style="width:31.2pt;height:19.8pt" o:ole="">
             <v:imagedata r:id="rId238" o:title=""/>
           </v:shape>
-          <o:OLEObject Type="Embed" ProgID="Equation.DSMT4" ShapeID="_x0000_i1136" DrawAspect="Content" ObjectID="_1590945680" r:id="rId239"/>
+          <o:OLEObject Type="Embed" ProgID="Equation.DSMT4" ShapeID="_x0000_i1136" DrawAspect="Content" ObjectID="_1590946717" r:id="rId239"/>
         </w:object>
       </w:r>
       <w:r>
@@ -11432,7 +11329,7 @@
           <v:shape id="_x0000_i1137" type="#_x0000_t75" style="width:138pt;height:28.8pt" o:ole="">
             <v:imagedata r:id="rId240" o:title=""/>
           </v:shape>
-          <o:OLEObject Type="Embed" ProgID="Equation.DSMT4" ShapeID="_x0000_i1137" DrawAspect="Content" ObjectID="_1590945681" r:id="rId241"/>
+          <o:OLEObject Type="Embed" ProgID="Equation.DSMT4" ShapeID="_x0000_i1137" DrawAspect="Content" ObjectID="_1590946718" r:id="rId241"/>
         </w:object>
       </w:r>
       <w:r>
@@ -11552,7 +11449,7 @@
           <v:shape id="_x0000_i1138" type="#_x0000_t75" style="width:13.2pt;height:18pt" o:ole="">
             <v:imagedata r:id="rId242" o:title=""/>
           </v:shape>
-          <o:OLEObject Type="Embed" ProgID="Equation.DSMT4" ShapeID="_x0000_i1138" DrawAspect="Content" ObjectID="_1590945682" r:id="rId243"/>
+          <o:OLEObject Type="Embed" ProgID="Equation.DSMT4" ShapeID="_x0000_i1138" DrawAspect="Content" ObjectID="_1590946719" r:id="rId243"/>
         </w:object>
       </w:r>
       <w:r>
@@ -11569,7 +11466,7 @@
           <v:shape id="_x0000_i1139" type="#_x0000_t75" style="width:12pt;height:13.2pt" o:ole="">
             <v:imagedata r:id="rId244" o:title=""/>
           </v:shape>
-          <o:OLEObject Type="Embed" ProgID="Equation.DSMT4" ShapeID="_x0000_i1139" DrawAspect="Content" ObjectID="_1590945683" r:id="rId245"/>
+          <o:OLEObject Type="Embed" ProgID="Equation.DSMT4" ShapeID="_x0000_i1139" DrawAspect="Content" ObjectID="_1590946720" r:id="rId245"/>
         </w:object>
       </w:r>
       <w:r>
@@ -11619,7 +11516,7 @@
           <v:shape id="_x0000_i1140" type="#_x0000_t75" style="width:12pt;height:13.2pt" o:ole="">
             <v:imagedata r:id="rId246" o:title=""/>
           </v:shape>
-          <o:OLEObject Type="Embed" ProgID="Equation.DSMT4" ShapeID="_x0000_i1140" DrawAspect="Content" ObjectID="_1590945684" r:id="rId247"/>
+          <o:OLEObject Type="Embed" ProgID="Equation.DSMT4" ShapeID="_x0000_i1140" DrawAspect="Content" ObjectID="_1590946721" r:id="rId247"/>
         </w:object>
       </w:r>
       <w:r>
@@ -11633,7 +11530,7 @@
           <v:shape id="_x0000_i1141" type="#_x0000_t75" style="width:12pt;height:13.2pt" o:ole="">
             <v:imagedata r:id="rId248" o:title=""/>
           </v:shape>
-          <o:OLEObject Type="Embed" ProgID="Equation.DSMT4" ShapeID="_x0000_i1141" DrawAspect="Content" ObjectID="_1590945685" r:id="rId249"/>
+          <o:OLEObject Type="Embed" ProgID="Equation.DSMT4" ShapeID="_x0000_i1141" DrawAspect="Content" ObjectID="_1590946722" r:id="rId249"/>
         </w:object>
       </w:r>
       <w:r>
@@ -11737,7 +11634,7 @@
           <v:shape id="_x0000_i1142" type="#_x0000_t75" style="width:19.8pt;height:19.2pt" o:ole="">
             <v:imagedata r:id="rId250" o:title=""/>
           </v:shape>
-          <o:OLEObject Type="Embed" ProgID="Equation.DSMT4" ShapeID="_x0000_i1142" DrawAspect="Content" ObjectID="_1590945686" r:id="rId251"/>
+          <o:OLEObject Type="Embed" ProgID="Equation.DSMT4" ShapeID="_x0000_i1142" DrawAspect="Content" ObjectID="_1590946723" r:id="rId251"/>
         </w:object>
       </w:r>
       <w:r>
@@ -11783,7 +11680,7 @@
           <v:shape id="_x0000_i1143" type="#_x0000_t75" style="width:117pt;height:19.8pt" o:ole="">
             <v:imagedata r:id="rId252" o:title=""/>
           </v:shape>
-          <o:OLEObject Type="Embed" ProgID="Equation.DSMT4" ShapeID="_x0000_i1143" DrawAspect="Content" ObjectID="_1590945687" r:id="rId253"/>
+          <o:OLEObject Type="Embed" ProgID="Equation.DSMT4" ShapeID="_x0000_i1143" DrawAspect="Content" ObjectID="_1590946724" r:id="rId253"/>
         </w:object>
       </w:r>
       <w:r>
@@ -11868,7 +11765,7 @@
           <v:shape id="_x0000_i1144" type="#_x0000_t75" style="width:22.8pt;height:19.8pt" o:ole="">
             <v:imagedata r:id="rId254" o:title=""/>
           </v:shape>
-          <o:OLEObject Type="Embed" ProgID="Equation.DSMT4" ShapeID="_x0000_i1144" DrawAspect="Content" ObjectID="_1590945688" r:id="rId255"/>
+          <o:OLEObject Type="Embed" ProgID="Equation.DSMT4" ShapeID="_x0000_i1144" DrawAspect="Content" ObjectID="_1590946725" r:id="rId255"/>
         </w:object>
       </w:r>
       <w:r>
@@ -11890,7 +11787,7 @@
           <v:shape id="_x0000_i1145" type="#_x0000_t75" style="width:88.2pt;height:40.8pt" o:ole="">
             <v:imagedata r:id="rId256" o:title=""/>
           </v:shape>
-          <o:OLEObject Type="Embed" ProgID="Equation.DSMT4" ShapeID="_x0000_i1145" DrawAspect="Content" ObjectID="_1590945689" r:id="rId257"/>
+          <o:OLEObject Type="Embed" ProgID="Equation.DSMT4" ShapeID="_x0000_i1145" DrawAspect="Content" ObjectID="_1590946726" r:id="rId257"/>
         </w:object>
       </w:r>
       <w:r>
@@ -11969,7 +11866,7 @@
           <v:shape id="_x0000_i1146" type="#_x0000_t75" style="width:37.2pt;height:19.8pt" o:ole="">
             <v:imagedata r:id="rId258" o:title=""/>
           </v:shape>
-          <o:OLEObject Type="Embed" ProgID="Equation.DSMT4" ShapeID="_x0000_i1146" DrawAspect="Content" ObjectID="_1590945690" r:id="rId259"/>
+          <o:OLEObject Type="Embed" ProgID="Equation.DSMT4" ShapeID="_x0000_i1146" DrawAspect="Content" ObjectID="_1590946727" r:id="rId259"/>
         </w:object>
       </w:r>
       <w:r>
@@ -11994,7 +11891,7 @@
           <v:shape id="_x0000_i1147" type="#_x0000_t75" style="width:139.2pt;height:21pt" o:ole="">
             <v:imagedata r:id="rId260" o:title=""/>
           </v:shape>
-          <o:OLEObject Type="Embed" ProgID="Equation.DSMT4" ShapeID="_x0000_i1147" DrawAspect="Content" ObjectID="_1590945691" r:id="rId261"/>
+          <o:OLEObject Type="Embed" ProgID="Equation.DSMT4" ShapeID="_x0000_i1147" DrawAspect="Content" ObjectID="_1590946728" r:id="rId261"/>
         </w:object>
       </w:r>
       <w:r>
@@ -12079,7 +11976,7 @@
           <v:shape id="_x0000_i1148" type="#_x0000_t75" style="width:28.8pt;height:19.8pt" o:ole="">
             <v:imagedata r:id="rId262" o:title=""/>
           </v:shape>
-          <o:OLEObject Type="Embed" ProgID="Equation.DSMT4" ShapeID="_x0000_i1148" DrawAspect="Content" ObjectID="_1590945692" r:id="rId263"/>
+          <o:OLEObject Type="Embed" ProgID="Equation.DSMT4" ShapeID="_x0000_i1148" DrawAspect="Content" ObjectID="_1590946729" r:id="rId263"/>
         </w:object>
       </w:r>
       <w:r>
@@ -12101,7 +11998,7 @@
           <v:shape id="_x0000_i1149" type="#_x0000_t75" style="width:111pt;height:37.8pt" o:ole="">
             <v:imagedata r:id="rId264" o:title=""/>
           </v:shape>
-          <o:OLEObject Type="Embed" ProgID="Equation.DSMT4" ShapeID="_x0000_i1149" DrawAspect="Content" ObjectID="_1590945693" r:id="rId265"/>
+          <o:OLEObject Type="Embed" ProgID="Equation.DSMT4" ShapeID="_x0000_i1149" DrawAspect="Content" ObjectID="_1590946730" r:id="rId265"/>
         </w:object>
       </w:r>
       <w:r>
@@ -12647,7 +12544,7 @@
           <v:shape id="_x0000_i1150" type="#_x0000_t75" style="width:24pt;height:19.8pt" o:ole="">
             <v:imagedata r:id="rId268" o:title=""/>
           </v:shape>
-          <o:OLEObject Type="Embed" ProgID="Equation.DSMT4" ShapeID="_x0000_i1150" DrawAspect="Content" ObjectID="_1590945694" r:id="rId269"/>
+          <o:OLEObject Type="Embed" ProgID="Equation.DSMT4" ShapeID="_x0000_i1150" DrawAspect="Content" ObjectID="_1590946731" r:id="rId269"/>
         </w:object>
       </w:r>
       <w:r>
@@ -12661,7 +12558,7 @@
           <v:shape id="_x0000_i1151" type="#_x0000_t75" style="width:9pt;height:10.8pt" o:ole="">
             <v:imagedata r:id="rId270" o:title=""/>
           </v:shape>
-          <o:OLEObject Type="Embed" ProgID="Equation.DSMT4" ShapeID="_x0000_i1151" DrawAspect="Content" ObjectID="_1590945695" r:id="rId271"/>
+          <o:OLEObject Type="Embed" ProgID="Equation.DSMT4" ShapeID="_x0000_i1151" DrawAspect="Content" ObjectID="_1590946732" r:id="rId271"/>
         </w:object>
       </w:r>
       <w:r>
@@ -12683,7 +12580,7 @@
           <v:shape id="_x0000_i1152" type="#_x0000_t75" style="width:102pt;height:42pt" o:ole="">
             <v:imagedata r:id="rId272" o:title=""/>
           </v:shape>
-          <o:OLEObject Type="Embed" ProgID="Equation.DSMT4" ShapeID="_x0000_i1152" DrawAspect="Content" ObjectID="_1590945696" r:id="rId273"/>
+          <o:OLEObject Type="Embed" ProgID="Equation.DSMT4" ShapeID="_x0000_i1152" DrawAspect="Content" ObjectID="_1590946733" r:id="rId273"/>
         </w:object>
       </w:r>
       <w:r>
@@ -12762,7 +12659,7 @@
           <v:shape id="_x0000_i1153" type="#_x0000_t75" style="width:24pt;height:19.8pt" o:ole="">
             <v:imagedata r:id="rId274" o:title=""/>
           </v:shape>
-          <o:OLEObject Type="Embed" ProgID="Equation.DSMT4" ShapeID="_x0000_i1153" DrawAspect="Content" ObjectID="_1590945697" r:id="rId275"/>
+          <o:OLEObject Type="Embed" ProgID="Equation.DSMT4" ShapeID="_x0000_i1153" DrawAspect="Content" ObjectID="_1590946734" r:id="rId275"/>
         </w:object>
       </w:r>
       <w:r>
@@ -12802,7 +12699,7 @@
           <v:shape id="_x0000_i1154" type="#_x0000_t75" style="width:10.2pt;height:13.8pt" o:ole="">
             <v:imagedata r:id="rId276" o:title=""/>
           </v:shape>
-          <o:OLEObject Type="Embed" ProgID="Equation.DSMT4" ShapeID="_x0000_i1154" DrawAspect="Content" ObjectID="_1590945698" r:id="rId277"/>
+          <o:OLEObject Type="Embed" ProgID="Equation.DSMT4" ShapeID="_x0000_i1154" DrawAspect="Content" ObjectID="_1590946735" r:id="rId277"/>
         </w:object>
       </w:r>
       <w:r>
@@ -12816,7 +12713,7 @@
           <v:shape id="_x0000_i1155" type="#_x0000_t75" style="width:34.2pt;height:19.8pt" o:ole="">
             <v:imagedata r:id="rId278" o:title=""/>
           </v:shape>
-          <o:OLEObject Type="Embed" ProgID="Equation.DSMT4" ShapeID="_x0000_i1155" DrawAspect="Content" ObjectID="_1590945699" r:id="rId279"/>
+          <o:OLEObject Type="Embed" ProgID="Equation.DSMT4" ShapeID="_x0000_i1155" DrawAspect="Content" ObjectID="_1590946736" r:id="rId279"/>
         </w:object>
       </w:r>
       <w:r>
@@ -12838,13 +12735,8 @@
         <w:t>he</w:t>
       </w:r>
       <w:r>
-        <w:t xml:space="preserve"> frequency (ideal frequency</w:t>
-      </w:r>
-      <w:proofErr w:type="gramStart"/>
-      <w:r>
-        <w:t xml:space="preserve">) </w:t>
-      </w:r>
-      <w:proofErr w:type="gramEnd"/>
+        <w:t xml:space="preserve"> frequency (ideal frequency) </w:t>
+      </w:r>
       <w:r>
         <w:rPr>
           <w:position w:val="-12"/>
@@ -12853,7 +12745,7 @@
           <v:shape id="_x0000_i1156" type="#_x0000_t75" style="width:13.8pt;height:19.8pt" o:ole="">
             <v:imagedata r:id="rId280" o:title=""/>
           </v:shape>
-          <o:OLEObject Type="Embed" ProgID="Equation.DSMT4" ShapeID="_x0000_i1156" DrawAspect="Content" ObjectID="_1590945700" r:id="rId281"/>
+          <o:OLEObject Type="Embed" ProgID="Equation.DSMT4" ShapeID="_x0000_i1156" DrawAspect="Content" ObjectID="_1590946737" r:id="rId281"/>
         </w:object>
       </w:r>
       <w:r>
@@ -12867,7 +12759,7 @@
           <v:shape id="_x0000_i1157" type="#_x0000_t75" style="width:13.8pt;height:18pt" o:ole="">
             <v:imagedata r:id="rId282" o:title=""/>
           </v:shape>
-          <o:OLEObject Type="Embed" ProgID="Equation.DSMT4" ShapeID="_x0000_i1157" DrawAspect="Content" ObjectID="_1590945701" r:id="rId283"/>
+          <o:OLEObject Type="Embed" ProgID="Equation.DSMT4" ShapeID="_x0000_i1157" DrawAspect="Content" ObjectID="_1590946738" r:id="rId283"/>
         </w:object>
       </w:r>
       <w:r>
@@ -12889,7 +12781,7 @@
           <v:shape id="_x0000_i1158" type="#_x0000_t75" style="width:34.8pt;height:19.8pt" o:ole="">
             <v:imagedata r:id="rId284" o:title=""/>
           </v:shape>
-          <o:OLEObject Type="Embed" ProgID="Equation.DSMT4" ShapeID="_x0000_i1158" DrawAspect="Content" ObjectID="_1590945702" r:id="rId285"/>
+          <o:OLEObject Type="Embed" ProgID="Equation.DSMT4" ShapeID="_x0000_i1158" DrawAspect="Content" ObjectID="_1590946739" r:id="rId285"/>
         </w:object>
       </w:r>
       <w:r>
@@ -12911,7 +12803,7 @@
           <v:shape id="_x0000_i1159" type="#_x0000_t75" style="width:103.8pt;height:19.8pt" o:ole="">
             <v:imagedata r:id="rId286" o:title=""/>
           </v:shape>
-          <o:OLEObject Type="Embed" ProgID="Equation.DSMT4" ShapeID="_x0000_i1159" DrawAspect="Content" ObjectID="_1590945703" r:id="rId287"/>
+          <o:OLEObject Type="Embed" ProgID="Equation.DSMT4" ShapeID="_x0000_i1159" DrawAspect="Content" ObjectID="_1590946740" r:id="rId287"/>
         </w:object>
       </w:r>
       <w:r>
@@ -12980,16 +12872,11 @@
     </w:p>
     <w:p>
       <w:r>
-        <w:t xml:space="preserve">Since the FFT is creating an almost symmetry data from the middle, we can extract this data into 4 parts: the real head </w:t>
-      </w:r>
-      <w:proofErr w:type="gramStart"/>
-      <w:r>
-        <w:t>data</w:t>
+        <w:t>Since the FFT is creating an almost symmetry data from the middle, we can extract this data into 4 parts: the real head data</w:t>
       </w:r>
       <w:r>
         <w:t xml:space="preserve"> </w:t>
       </w:r>
-      <w:proofErr w:type="gramEnd"/>
       <w:r>
         <w:rPr>
           <w:position w:val="-14"/>
@@ -12998,7 +12885,7 @@
           <v:shape id="_x0000_i1160" type="#_x0000_t75" style="width:40.2pt;height:21pt" o:ole="">
             <v:imagedata r:id="rId288" o:title=""/>
           </v:shape>
-          <o:OLEObject Type="Embed" ProgID="Equation.DSMT4" ShapeID="_x0000_i1160" DrawAspect="Content" ObjectID="_1590945704" r:id="rId289"/>
+          <o:OLEObject Type="Embed" ProgID="Equation.DSMT4" ShapeID="_x0000_i1160" DrawAspect="Content" ObjectID="_1590946741" r:id="rId289"/>
         </w:object>
       </w:r>
       <w:r>
@@ -13015,7 +12902,7 @@
           <v:shape id="_x0000_i1161" type="#_x0000_t75" style="width:39pt;height:21pt" o:ole="">
             <v:imagedata r:id="rId290" o:title=""/>
           </v:shape>
-          <o:OLEObject Type="Embed" ProgID="Equation.DSMT4" ShapeID="_x0000_i1161" DrawAspect="Content" ObjectID="_1590945705" r:id="rId291"/>
+          <o:OLEObject Type="Embed" ProgID="Equation.DSMT4" ShapeID="_x0000_i1161" DrawAspect="Content" ObjectID="_1590946742" r:id="rId291"/>
         </w:object>
       </w:r>
       <w:r>
@@ -13032,7 +12919,7 @@
           <v:shape id="_x0000_i1162" type="#_x0000_t75" style="width:40.2pt;height:21pt" o:ole="">
             <v:imagedata r:id="rId292" o:title=""/>
           </v:shape>
-          <o:OLEObject Type="Embed" ProgID="Equation.DSMT4" ShapeID="_x0000_i1162" DrawAspect="Content" ObjectID="_1590945706" r:id="rId293"/>
+          <o:OLEObject Type="Embed" ProgID="Equation.DSMT4" ShapeID="_x0000_i1162" DrawAspect="Content" ObjectID="_1590946743" r:id="rId293"/>
         </w:object>
       </w:r>
       <w:r>
@@ -13049,7 +12936,7 @@
           <v:shape id="_x0000_i1163" type="#_x0000_t75" style="width:40.2pt;height:21pt" o:ole="">
             <v:imagedata r:id="rId294" o:title=""/>
           </v:shape>
-          <o:OLEObject Type="Embed" ProgID="Equation.DSMT4" ShapeID="_x0000_i1163" DrawAspect="Content" ObjectID="_1590945707" r:id="rId295"/>
+          <o:OLEObject Type="Embed" ProgID="Equation.DSMT4" ShapeID="_x0000_i1163" DrawAspect="Content" ObjectID="_1590946744" r:id="rId295"/>
         </w:object>
       </w:r>
       <w:r>
@@ -13062,13 +12949,8 @@
         <w:t>, thus if we need to compress the frequency domain, as for higher frequencies, we could regard it to be 0.</w:t>
       </w:r>
       <w:r>
-        <w:t xml:space="preserve"> For each component we write it </w:t>
-      </w:r>
-      <w:proofErr w:type="gramStart"/>
-      <w:r>
-        <w:t xml:space="preserve">as </w:t>
-      </w:r>
-      <w:proofErr w:type="gramEnd"/>
+        <w:t xml:space="preserve"> For each component we write it as </w:t>
+      </w:r>
       <w:r>
         <w:rPr>
           <w:position w:val="-14"/>
@@ -13077,7 +12959,7 @@
           <v:shape id="_x0000_i1164" type="#_x0000_t75" style="width:42pt;height:21pt" o:ole="">
             <v:imagedata r:id="rId296" o:title=""/>
           </v:shape>
-          <o:OLEObject Type="Embed" ProgID="Equation.DSMT4" ShapeID="_x0000_i1164" DrawAspect="Content" ObjectID="_1590945708" r:id="rId297"/>
+          <o:OLEObject Type="Embed" ProgID="Equation.DSMT4" ShapeID="_x0000_i1164" DrawAspect="Content" ObjectID="_1590946745" r:id="rId297"/>
         </w:object>
       </w:r>
       <w:r>
@@ -13091,7 +12973,7 @@
           <v:shape id="_x0000_i1165" type="#_x0000_t75" style="width:13.2pt;height:11.4pt" o:ole="">
             <v:imagedata r:id="rId298" o:title=""/>
           </v:shape>
-          <o:OLEObject Type="Embed" ProgID="Equation.DSMT4" ShapeID="_x0000_i1165" DrawAspect="Content" ObjectID="_1590945709" r:id="rId299"/>
+          <o:OLEObject Type="Embed" ProgID="Equation.DSMT4" ShapeID="_x0000_i1165" DrawAspect="Content" ObjectID="_1590946746" r:id="rId299"/>
         </w:object>
       </w:r>
       <w:r>
@@ -13108,7 +12990,7 @@
           <v:shape id="_x0000_i1166" type="#_x0000_t75" style="width:7.2pt;height:13.2pt" o:ole="">
             <v:imagedata r:id="rId300" o:title=""/>
           </v:shape>
-          <o:OLEObject Type="Embed" ProgID="Equation.DSMT4" ShapeID="_x0000_i1166" DrawAspect="Content" ObjectID="_1590945710" r:id="rId301"/>
+          <o:OLEObject Type="Embed" ProgID="Equation.DSMT4" ShapeID="_x0000_i1166" DrawAspect="Content" ObjectID="_1590946747" r:id="rId301"/>
         </w:object>
       </w:r>
       <w:r>
@@ -13133,7 +13015,7 @@
           <v:shape id="_x0000_i1167" type="#_x0000_t75" style="width:295.2pt;height:25.8pt" o:ole="">
             <v:imagedata r:id="rId302" o:title=""/>
           </v:shape>
-          <o:OLEObject Type="Embed" ProgID="Equation.DSMT4" ShapeID="_x0000_i1167" DrawAspect="Content" ObjectID="_1590945711" r:id="rId303"/>
+          <o:OLEObject Type="Embed" ProgID="Equation.DSMT4" ShapeID="_x0000_i1167" DrawAspect="Content" ObjectID="_1590946748" r:id="rId303"/>
         </w:object>
       </w:r>
       <w:r>
@@ -13231,11 +13113,9 @@
       <w:r>
         <w:t xml:space="preserve"> and </w:t>
       </w:r>
-      <w:proofErr w:type="gramStart"/>
       <w:r>
         <w:t xml:space="preserve">Equation </w:t>
       </w:r>
-      <w:proofErr w:type="gramEnd"/>
       <w:r>
         <w:fldChar w:fldCharType="begin"/>
       </w:r>
@@ -13274,17 +13154,12 @@
           <v:shape id="_x0000_i1168" type="#_x0000_t75" style="width:37.2pt;height:19.8pt" o:ole="">
             <v:imagedata r:id="rId304" o:title=""/>
           </v:shape>
-          <o:OLEObject Type="Embed" ProgID="Equation.DSMT4" ShapeID="_x0000_i1168" DrawAspect="Content" ObjectID="_1590945712" r:id="rId305"/>
+          <o:OLEObject Type="Embed" ProgID="Equation.DSMT4" ShapeID="_x0000_i1168" DrawAspect="Content" ObjectID="_1590946749" r:id="rId305"/>
         </w:object>
       </w:r>
       <w:r>
-        <w:t xml:space="preserve">. Here the overtone is continuous, which </w:t>
-      </w:r>
-      <w:proofErr w:type="gramStart"/>
-      <w:r>
-        <w:t xml:space="preserve">is </w:t>
-      </w:r>
-      <w:proofErr w:type="gramEnd"/>
+        <w:t xml:space="preserve">. Here the overtone is continuous, which is </w:t>
+      </w:r>
       <w:r>
         <w:rPr>
           <w:position w:val="-12"/>
@@ -13293,7 +13168,7 @@
           <v:shape id="_x0000_i1169" type="#_x0000_t75" style="width:30pt;height:18pt" o:ole="">
             <v:imagedata r:id="rId306" o:title=""/>
           </v:shape>
-          <o:OLEObject Type="Embed" ProgID="Equation.DSMT4" ShapeID="_x0000_i1169" DrawAspect="Content" ObjectID="_1590945713" r:id="rId307"/>
+          <o:OLEObject Type="Embed" ProgID="Equation.DSMT4" ShapeID="_x0000_i1169" DrawAspect="Content" ObjectID="_1590946750" r:id="rId307"/>
         </w:object>
       </w:r>
       <w:r>
@@ -13307,7 +13182,7 @@
           <v:shape id="_x0000_i1170" type="#_x0000_t75" style="width:10.2pt;height:10.8pt" o:ole="">
             <v:imagedata r:id="rId308" o:title=""/>
           </v:shape>
-          <o:OLEObject Type="Embed" ProgID="Equation.DSMT4" ShapeID="_x0000_i1170" DrawAspect="Content" ObjectID="_1590945714" r:id="rId309"/>
+          <o:OLEObject Type="Embed" ProgID="Equation.DSMT4" ShapeID="_x0000_i1170" DrawAspect="Content" ObjectID="_1590946751" r:id="rId309"/>
         </w:object>
       </w:r>
       <w:r>
@@ -13327,7 +13202,7 @@
           <v:shape id="_x0000_i1171" type="#_x0000_t75" style="width:13.8pt;height:19.8pt" o:ole="">
             <v:imagedata r:id="rId310" o:title=""/>
           </v:shape>
-          <o:OLEObject Type="Embed" ProgID="Equation.DSMT4" ShapeID="_x0000_i1171" DrawAspect="Content" ObjectID="_1590945715" r:id="rId311"/>
+          <o:OLEObject Type="Embed" ProgID="Equation.DSMT4" ShapeID="_x0000_i1171" DrawAspect="Content" ObjectID="_1590946752" r:id="rId311"/>
         </w:object>
       </w:r>
       <w:r>
@@ -13339,11 +13214,9 @@
       <w:r>
         <w:t xml:space="preserve"> </w:t>
       </w:r>
-      <w:proofErr w:type="gramStart"/>
       <w:r>
         <w:t xml:space="preserve">component </w:t>
       </w:r>
-      <w:proofErr w:type="gramEnd"/>
       <w:r>
         <w:rPr>
           <w:position w:val="-14"/>
@@ -13352,7 +13225,7 @@
           <v:shape id="_x0000_i1172" type="#_x0000_t75" style="width:42pt;height:21pt" o:ole="">
             <v:imagedata r:id="rId312" o:title=""/>
           </v:shape>
-          <o:OLEObject Type="Embed" ProgID="Equation.DSMT4" ShapeID="_x0000_i1172" DrawAspect="Content" ObjectID="_1590945716" r:id="rId313"/>
+          <o:OLEObject Type="Embed" ProgID="Equation.DSMT4" ShapeID="_x0000_i1172" DrawAspect="Content" ObjectID="_1590946753" r:id="rId313"/>
         </w:object>
       </w:r>
       <w:r>
@@ -13374,7 +13247,7 @@
           <v:shape id="_x0000_i1173" type="#_x0000_t75" style="width:87pt;height:37.8pt" o:ole="">
             <v:imagedata r:id="rId314" o:title=""/>
           </v:shape>
-          <o:OLEObject Type="Embed" ProgID="Equation.DSMT4" ShapeID="_x0000_i1173" DrawAspect="Content" ObjectID="_1590945717" r:id="rId315"/>
+          <o:OLEObject Type="Embed" ProgID="Equation.DSMT4" ShapeID="_x0000_i1173" DrawAspect="Content" ObjectID="_1590946754" r:id="rId315"/>
         </w:object>
       </w:r>
       <w:r>
@@ -13456,7 +13329,7 @@
           <v:shape id="_x0000_i1174" type="#_x0000_t75" style="width:172.2pt;height:46.2pt" o:ole="">
             <v:imagedata r:id="rId316" o:title=""/>
           </v:shape>
-          <o:OLEObject Type="Embed" ProgID="Equation.DSMT4" ShapeID="_x0000_i1174" DrawAspect="Content" ObjectID="_1590945718" r:id="rId317"/>
+          <o:OLEObject Type="Embed" ProgID="Equation.DSMT4" ShapeID="_x0000_i1174" DrawAspect="Content" ObjectID="_1590946755" r:id="rId317"/>
         </w:object>
       </w:r>
       <w:r>
@@ -13535,7 +13408,7 @@
           <v:shape id="_x0000_i1175" type="#_x0000_t75" style="width:42pt;height:21pt" o:ole="">
             <v:imagedata r:id="rId318" o:title=""/>
           </v:shape>
-          <o:OLEObject Type="Embed" ProgID="Equation.DSMT4" ShapeID="_x0000_i1175" DrawAspect="Content" ObjectID="_1590945719" r:id="rId319"/>
+          <o:OLEObject Type="Embed" ProgID="Equation.DSMT4" ShapeID="_x0000_i1175" DrawAspect="Content" ObjectID="_1590946756" r:id="rId319"/>
         </w:object>
       </w:r>
       <w:r>
@@ -13549,7 +13422,7 @@
           <v:shape id="_x0000_i1176" type="#_x0000_t75" style="width:42pt;height:21pt" o:ole="">
             <v:imagedata r:id="rId320" o:title=""/>
           </v:shape>
-          <o:OLEObject Type="Embed" ProgID="Equation.DSMT4" ShapeID="_x0000_i1176" DrawAspect="Content" ObjectID="_1590945720" r:id="rId321"/>
+          <o:OLEObject Type="Embed" ProgID="Equation.DSMT4" ShapeID="_x0000_i1176" DrawAspect="Content" ObjectID="_1590946757" r:id="rId321"/>
         </w:object>
       </w:r>
       <w:r>
@@ -13558,16 +13431,11 @@
     </w:p>
     <w:p>
       <w:r>
-        <w:t xml:space="preserve">Use the interpolation function to stretch, and do this for four functions; then, combine them in original way, and use inverse Fourier function to restore the </w:t>
-      </w:r>
-      <w:proofErr w:type="gramStart"/>
-      <w:r>
-        <w:t>audio</w:t>
+        <w:t>Use the interpolation function to stretch, and do this for four functions; then, combine them in original way, and use inverse Fourier function to restore the audio</w:t>
       </w:r>
       <w:r>
         <w:t xml:space="preserve"> </w:t>
       </w:r>
-      <w:proofErr w:type="gramEnd"/>
       <w:r>
         <w:rPr>
           <w:position w:val="-14"/>
@@ -13576,7 +13444,7 @@
           <v:shape id="_x0000_i1177" type="#_x0000_t75" style="width:28.8pt;height:21pt" o:ole="">
             <v:imagedata r:id="rId322" o:title=""/>
           </v:shape>
-          <o:OLEObject Type="Embed" ProgID="Equation.DSMT4" ShapeID="_x0000_i1177" DrawAspect="Content" ObjectID="_1590945721" r:id="rId323"/>
+          <o:OLEObject Type="Embed" ProgID="Equation.DSMT4" ShapeID="_x0000_i1177" DrawAspect="Content" ObjectID="_1590946758" r:id="rId323"/>
         </w:object>
       </w:r>
       <w:r>
@@ -13598,7 +13466,7 @@
           <v:shape id="_x0000_i1178" type="#_x0000_t75" style="width:295.2pt;height:25.8pt" o:ole="">
             <v:imagedata r:id="rId324" o:title=""/>
           </v:shape>
-          <o:OLEObject Type="Embed" ProgID="Equation.DSMT4" ShapeID="_x0000_i1178" DrawAspect="Content" ObjectID="_1590945722" r:id="rId325"/>
+          <o:OLEObject Type="Embed" ProgID="Equation.DSMT4" ShapeID="_x0000_i1178" DrawAspect="Content" ObjectID="_1590946759" r:id="rId325"/>
         </w:object>
       </w:r>
       <w:r>
@@ -13680,7 +13548,7 @@
           <v:shape id="_x0000_i1179" type="#_x0000_t75" style="width:142.8pt;height:24pt" o:ole="">
             <v:imagedata r:id="rId326" o:title=""/>
           </v:shape>
-          <o:OLEObject Type="Embed" ProgID="Equation.DSMT4" ShapeID="_x0000_i1179" DrawAspect="Content" ObjectID="_1590945723" r:id="rId327"/>
+          <o:OLEObject Type="Embed" ProgID="Equation.DSMT4" ShapeID="_x0000_i1179" DrawAspect="Content" ObjectID="_1590946760" r:id="rId327"/>
         </w:object>
       </w:r>
       <w:r>
@@ -13760,7 +13628,7 @@
           <v:shape id="_x0000_i1180" type="#_x0000_t75" style="width:7.2pt;height:13.2pt" o:ole="">
             <v:imagedata r:id="rId328" o:title=""/>
           </v:shape>
-          <o:OLEObject Type="Embed" ProgID="Equation.DSMT4" ShapeID="_x0000_i1180" DrawAspect="Content" ObjectID="_1590945724" r:id="rId329"/>
+          <o:OLEObject Type="Embed" ProgID="Equation.DSMT4" ShapeID="_x0000_i1180" DrawAspect="Content" ObjectID="_1590946761" r:id="rId329"/>
         </w:object>
       </w:r>
       <w:r>
@@ -13774,7 +13642,7 @@
           <v:shape id="_x0000_i1181" type="#_x0000_t75" style="width:52.2pt;height:19.8pt" o:ole="">
             <v:imagedata r:id="rId330" o:title=""/>
           </v:shape>
-          <o:OLEObject Type="Embed" ProgID="Equation.DSMT4" ShapeID="_x0000_i1181" DrawAspect="Content" ObjectID="_1590945725" r:id="rId331"/>
+          <o:OLEObject Type="Embed" ProgID="Equation.DSMT4" ShapeID="_x0000_i1181" DrawAspect="Content" ObjectID="_1590946762" r:id="rId331"/>
         </w:object>
       </w:r>
       <w:r>
@@ -13788,7 +13656,7 @@
           <v:shape id="_x0000_i1182" type="#_x0000_t75" style="width:30pt;height:19.8pt" o:ole="">
             <v:imagedata r:id="rId332" o:title=""/>
           </v:shape>
-          <o:OLEObject Type="Embed" ProgID="Equation.DSMT4" ShapeID="_x0000_i1182" DrawAspect="Content" ObjectID="_1590945726" r:id="rId333"/>
+          <o:OLEObject Type="Embed" ProgID="Equation.DSMT4" ShapeID="_x0000_i1182" DrawAspect="Content" ObjectID="_1590946763" r:id="rId333"/>
         </w:object>
       </w:r>
       <w:r>
@@ -13802,7 +13670,7 @@
           <v:shape id="_x0000_i1183" type="#_x0000_t75" style="width:31.8pt;height:19.8pt" o:ole="">
             <v:imagedata r:id="rId334" o:title=""/>
           </v:shape>
-          <o:OLEObject Type="Embed" ProgID="Equation.DSMT4" ShapeID="_x0000_i1183" DrawAspect="Content" ObjectID="_1590945727" r:id="rId335"/>
+          <o:OLEObject Type="Embed" ProgID="Equation.DSMT4" ShapeID="_x0000_i1183" DrawAspect="Content" ObjectID="_1590946764" r:id="rId335"/>
         </w:object>
       </w:r>
       <w:r>
@@ -13822,13 +13690,8 @@
     </w:p>
     <w:p>
       <w:r>
-        <w:t xml:space="preserve">From this function, it needs 3 data: the audio </w:t>
-      </w:r>
-      <w:proofErr w:type="gramStart"/>
-      <w:r>
-        <w:t xml:space="preserve">data </w:t>
-      </w:r>
-      <w:proofErr w:type="gramEnd"/>
+        <w:t xml:space="preserve">From this function, it needs 3 data: the audio data </w:t>
+      </w:r>
       <w:r>
         <w:rPr>
           <w:position w:val="-14"/>
@@ -13837,7 +13700,7 @@
           <v:shape id="_x0000_i1184" type="#_x0000_t75" style="width:28.8pt;height:19.8pt" o:ole="">
             <v:imagedata r:id="rId336" o:title=""/>
           </v:shape>
-          <o:OLEObject Type="Embed" ProgID="Equation.DSMT4" ShapeID="_x0000_i1184" DrawAspect="Content" ObjectID="_1590945728" r:id="rId337"/>
+          <o:OLEObject Type="Embed" ProgID="Equation.DSMT4" ShapeID="_x0000_i1184" DrawAspect="Content" ObjectID="_1590946765" r:id="rId337"/>
         </w:object>
       </w:r>
       <w:r>
@@ -13851,7 +13714,7 @@
           <v:shape id="_x0000_i1185" type="#_x0000_t75" style="width:34.2pt;height:19.8pt" o:ole="">
             <v:imagedata r:id="rId338" o:title=""/>
           </v:shape>
-          <o:OLEObject Type="Embed" ProgID="Equation.DSMT4" ShapeID="_x0000_i1185" DrawAspect="Content" ObjectID="_1590945729" r:id="rId339"/>
+          <o:OLEObject Type="Embed" ProgID="Equation.DSMT4" ShapeID="_x0000_i1185" DrawAspect="Content" ObjectID="_1590946766" r:id="rId339"/>
         </w:object>
       </w:r>
       <w:r>
@@ -13865,7 +13728,7 @@
           <v:shape id="_x0000_i1186" type="#_x0000_t75" style="width:13.8pt;height:18pt" o:ole="">
             <v:imagedata r:id="rId340" o:title=""/>
           </v:shape>
-          <o:OLEObject Type="Embed" ProgID="Equation.DSMT4" ShapeID="_x0000_i1186" DrawAspect="Content" ObjectID="_1590945730" r:id="rId341"/>
+          <o:OLEObject Type="Embed" ProgID="Equation.DSMT4" ShapeID="_x0000_i1186" DrawAspect="Content" ObjectID="_1590946767" r:id="rId341"/>
         </w:object>
       </w:r>
       <w:r>
@@ -13992,53 +13855,8 @@
       <w:r>
         <w:t xml:space="preserve">] </w:t>
       </w:r>
-      <w:proofErr w:type="spellStart"/>
-      <w:r>
-        <w:t>Hinrichsen</w:t>
-      </w:r>
-      <w:proofErr w:type="spellEnd"/>
-      <w:r>
-        <w:t xml:space="preserve">, </w:t>
-      </w:r>
-      <w:proofErr w:type="spellStart"/>
-      <w:r>
-        <w:t>Haye</w:t>
-      </w:r>
-      <w:proofErr w:type="spellEnd"/>
-      <w:r>
-        <w:t xml:space="preserve">. "Entropy-based tuning of musical instruments." </w:t>
-      </w:r>
-      <w:proofErr w:type="spellStart"/>
-      <w:r>
-        <w:t>Revista</w:t>
-      </w:r>
-      <w:proofErr w:type="spellEnd"/>
-      <w:r>
-        <w:t xml:space="preserve"> </w:t>
-      </w:r>
-      <w:proofErr w:type="spellStart"/>
-      <w:r>
-        <w:t>brasileira</w:t>
-      </w:r>
-      <w:proofErr w:type="spellEnd"/>
-      <w:r>
-        <w:t xml:space="preserve"> de </w:t>
-      </w:r>
-      <w:proofErr w:type="spellStart"/>
-      <w:r>
-        <w:t>Ensino</w:t>
-      </w:r>
-      <w:proofErr w:type="spellEnd"/>
-      <w:r>
-        <w:t xml:space="preserve"> de </w:t>
-      </w:r>
-      <w:proofErr w:type="spellStart"/>
-      <w:r>
-        <w:t>Física</w:t>
-      </w:r>
-      <w:proofErr w:type="spellEnd"/>
-      <w:r>
-        <w:t xml:space="preserve"> 34.2 (2012): 1-8.</w:t>
+      <w:r>
+        <w:t>Hinrichsen, Haye. "Entropy-based tuning of musical instruments." Revista brasileira de Ensino de Física 34.2 (2012): 1-8.</w:t>
       </w:r>
     </w:p>
     <w:p>
@@ -14072,15 +13890,7 @@
         <w:t>]</w:t>
       </w:r>
       <w:r>
-        <w:t xml:space="preserve"> </w:t>
-      </w:r>
-      <w:proofErr w:type="spellStart"/>
-      <w:r>
-        <w:t>Github</w:t>
-      </w:r>
-      <w:proofErr w:type="spellEnd"/>
-      <w:r>
-        <w:t xml:space="preserve"> for Piano Tuning Project [</w:t>
+        <w:t xml:space="preserve"> Github for Piano Tuning Project [</w:t>
       </w:r>
       <w:hyperlink r:id="rId342" w:history="1">
         <w:r>
@@ -14544,7 +14354,7 @@
         <w:noProof/>
         <w:sz w:val="18"/>
       </w:rPr>
-      <w:t>21</w:t>
+      <w:t>3</w:t>
     </w:r>
     <w:r>
       <w:rPr>
@@ -19515,7 +19325,7 @@
 </file>
 
 <file path=customXml/itemProps1.xml><?xml version="1.0" encoding="utf-8"?>
-<ds:datastoreItem xmlns:ds="http://schemas.openxmlformats.org/officeDocument/2006/customXml" ds:itemID="{8E860926-55F6-4281-B1C3-C7696C84043D}">
+<ds:datastoreItem xmlns:ds="http://schemas.openxmlformats.org/officeDocument/2006/customXml" ds:itemID="{4A14341D-26ED-4EEA-864F-2EA99A13BCA7}">
   <ds:schemaRefs>
     <ds:schemaRef ds:uri="http://schemas.openxmlformats.org/officeDocument/2006/bibliography"/>
   </ds:schemaRefs>

</xml_diff>